<commit_message>
Revision of the School Management Architecture
</commit_message>
<xml_diff>
--- a/SCHOOL MANAGEMENT SYSTEM.docx
+++ b/SCHOOL MANAGEMENT SYSTEM.docx
@@ -291,23 +291,7 @@
           <w:sz w:val="24"/>
           <w:szCs w:val="24"/>
         </w:rPr>
-        <w:t xml:space="preserve">Should be able to take online exam on the platform for a specifies timeframe </w:t>
-      </w:r>
-      <w:proofErr w:type="spellStart"/>
-      <w:r>
-        <w:rPr>
-          <w:sz w:val="24"/>
-          <w:szCs w:val="24"/>
-        </w:rPr>
-        <w:t>eg.</w:t>
-      </w:r>
-      <w:proofErr w:type="spellEnd"/>
-      <w:r>
-        <w:rPr>
-          <w:sz w:val="24"/>
-          <w:szCs w:val="24"/>
-        </w:rPr>
-        <w:t xml:space="preserve"> 1 hour</w:t>
+        <w:t>Should be able to take online exam on the platform for a specifies timeframe eg. 1 hour</w:t>
       </w:r>
     </w:p>
     <w:p>
@@ -585,13 +569,79 @@
           <w:szCs w:val="24"/>
         </w:rPr>
       </w:pPr>
+    </w:p>
+    <w:p>
+      <w:pPr>
+        <w:rPr>
+          <w:sz w:val="24"/>
+          <w:szCs w:val="24"/>
+        </w:rPr>
+      </w:pPr>
       <w:r>
         <w:rPr>
           <w:sz w:val="24"/>
           <w:szCs w:val="24"/>
         </w:rPr>
         <w:lastRenderedPageBreak/>
-        <w:t>The system has more than one main functionalities, therefore using a Monolithic architecture is not advised. For easy scalability, the Microservice architecture is best.</w:t>
+        <w:t xml:space="preserve">Above are a </w:t>
+      </w:r>
+      <w:r>
+        <w:rPr>
+          <w:sz w:val="24"/>
+          <w:szCs w:val="24"/>
+        </w:rPr>
+        <w:t xml:space="preserve">some of the functionalities of a standard school management system.  With a system as complex as this, it is expediate to create an architecture that can easily scale. </w:t>
+      </w:r>
+      <w:r>
+        <w:rPr>
+          <w:sz w:val="24"/>
+          <w:szCs w:val="24"/>
+        </w:rPr>
+        <w:br/>
+        <w:t>For a system like this to scale easily,</w:t>
+      </w:r>
+      <w:r>
+        <w:rPr>
+          <w:sz w:val="24"/>
+          <w:szCs w:val="24"/>
+        </w:rPr>
+        <w:br/>
+      </w:r>
+      <w:r>
+        <w:rPr>
+          <w:sz w:val="24"/>
+          <w:szCs w:val="24"/>
+        </w:rPr>
+        <w:t xml:space="preserve">I use the </w:t>
+      </w:r>
+      <w:r>
+        <w:rPr>
+          <w:sz w:val="24"/>
+          <w:szCs w:val="24"/>
+        </w:rPr>
+        <w:t xml:space="preserve">microservice </w:t>
+      </w:r>
+      <w:r>
+        <w:rPr>
+          <w:sz w:val="24"/>
+          <w:szCs w:val="24"/>
+        </w:rPr>
+        <w:t>API gateway design pattern with caching.</w:t>
+      </w:r>
+    </w:p>
+    <w:p>
+      <w:pPr>
+        <w:rPr>
+          <w:sz w:val="24"/>
+          <w:szCs w:val="24"/>
+        </w:rPr>
+      </w:pPr>
+      <w:r>
+        <w:rPr>
+          <w:sz w:val="24"/>
+          <w:szCs w:val="24"/>
+        </w:rPr>
+        <w:t>Why this?</w:t>
       </w:r>
       <w:r>
         <w:rPr>
@@ -705,405 +755,228 @@
         </w:rPr>
         <w:t xml:space="preserve"> There can be additional databases to serve as redundant databases.</w:t>
       </w:r>
-    </w:p>
-    <w:p>
-      <w:pPr>
-        <w:rPr>
-          <w:sz w:val="24"/>
-          <w:szCs w:val="24"/>
-        </w:rPr>
-      </w:pPr>
-      <w:proofErr w:type="spellStart"/>
-      <w:r>
-        <w:rPr>
-          <w:sz w:val="24"/>
-          <w:szCs w:val="24"/>
-        </w:rPr>
-        <w:t>edumabagraham</w:t>
-      </w:r>
-      <w:proofErr w:type="spellEnd"/>
-    </w:p>
-    <w:p>
-      <w:pPr>
-        <w:rPr>
-          <w:sz w:val="24"/>
-          <w:szCs w:val="24"/>
-        </w:rPr>
-      </w:pPr>
-      <w:proofErr w:type="spellStart"/>
-      <w:r>
-        <w:rPr>
-          <w:sz w:val="24"/>
-          <w:szCs w:val="24"/>
-        </w:rPr>
-        <w:t>learnHowToProgram</w:t>
-      </w:r>
-      <w:proofErr w:type="spellEnd"/>
-    </w:p>
-    <w:p>
-      <w:pPr>
-        <w:rPr>
-          <w:sz w:val="24"/>
-          <w:szCs w:val="24"/>
-        </w:rPr>
-      </w:pPr>
-    </w:p>
-    <w:p>
-      <w:pPr>
-        <w:rPr>
-          <w:sz w:val="24"/>
-          <w:szCs w:val="24"/>
-        </w:rPr>
-      </w:pPr>
-    </w:p>
-    <w:p>
-      <w:pPr>
-        <w:rPr>
-          <w:sz w:val="24"/>
-          <w:szCs w:val="24"/>
-        </w:rPr>
-      </w:pPr>
-    </w:p>
-    <w:p>
-      <w:pPr>
-        <w:rPr>
-          <w:sz w:val="24"/>
-          <w:szCs w:val="24"/>
-        </w:rPr>
-      </w:pPr>
-    </w:p>
-    <w:p>
-      <w:pPr>
-        <w:rPr>
-          <w:sz w:val="24"/>
-          <w:szCs w:val="24"/>
-        </w:rPr>
-      </w:pPr>
-    </w:p>
-    <w:p>
-      <w:pPr>
-        <w:rPr>
-          <w:sz w:val="24"/>
-          <w:szCs w:val="24"/>
-        </w:rPr>
-      </w:pPr>
-    </w:p>
-    <w:p>
-      <w:pPr>
-        <w:rPr>
-          <w:sz w:val="24"/>
-          <w:szCs w:val="24"/>
-        </w:rPr>
-      </w:pPr>
-    </w:p>
-    <w:p>
-      <w:pPr>
-        <w:rPr>
-          <w:sz w:val="24"/>
-          <w:szCs w:val="24"/>
-        </w:rPr>
-      </w:pPr>
-    </w:p>
-    <w:p>
-      <w:pPr>
-        <w:rPr>
-          <w:sz w:val="24"/>
-          <w:szCs w:val="24"/>
-        </w:rPr>
-      </w:pPr>
-    </w:p>
-    <w:p>
-      <w:pPr>
-        <w:rPr>
-          <w:sz w:val="24"/>
-          <w:szCs w:val="24"/>
-        </w:rPr>
-      </w:pPr>
-    </w:p>
-    <w:p>
-      <w:pPr>
-        <w:rPr>
-          <w:sz w:val="24"/>
-          <w:szCs w:val="24"/>
-        </w:rPr>
-      </w:pPr>
-    </w:p>
-    <w:p>
-      <w:pPr>
-        <w:rPr>
-          <w:sz w:val="24"/>
-          <w:szCs w:val="24"/>
-        </w:rPr>
-      </w:pPr>
-    </w:p>
-    <w:p>
-      <w:pPr>
-        <w:rPr>
-          <w:sz w:val="24"/>
-          <w:szCs w:val="24"/>
-        </w:rPr>
-      </w:pPr>
-    </w:p>
-    <w:p>
-      <w:pPr>
-        <w:rPr>
-          <w:sz w:val="24"/>
-          <w:szCs w:val="24"/>
-        </w:rPr>
-      </w:pPr>
-    </w:p>
-    <w:p>
-      <w:pPr>
-        <w:rPr>
-          <w:sz w:val="24"/>
-          <w:szCs w:val="24"/>
-        </w:rPr>
-      </w:pPr>
-    </w:p>
-    <w:p>
-      <w:pPr>
-        <w:rPr>
-          <w:sz w:val="24"/>
-          <w:szCs w:val="24"/>
-        </w:rPr>
-      </w:pPr>
-    </w:p>
-    <w:p>
-      <w:pPr>
-        <w:rPr>
-          <w:sz w:val="24"/>
-          <w:szCs w:val="24"/>
-        </w:rPr>
-      </w:pPr>
-    </w:p>
-    <w:p>
-      <w:pPr>
-        <w:rPr>
-          <w:sz w:val="24"/>
-          <w:szCs w:val="24"/>
-        </w:rPr>
-      </w:pPr>
-    </w:p>
-    <w:p>
-      <w:pPr>
-        <w:rPr>
-          <w:sz w:val="24"/>
-          <w:szCs w:val="24"/>
-        </w:rPr>
-      </w:pPr>
-      <w:r>
-        <w:rPr>
-          <w:noProof/>
-          <w:sz w:val="24"/>
-          <w:szCs w:val="24"/>
-        </w:rPr>
-        <mc:AlternateContent>
-          <mc:Choice Requires="wps">
-            <w:drawing>
-              <wp:anchor distT="0" distB="0" distL="114300" distR="114300" simplePos="0" relativeHeight="251670528" behindDoc="0" locked="0" layoutInCell="1" allowOverlap="1" wp14:anchorId="3EFFA76A" wp14:editId="08F1871F">
-                <wp:simplePos x="0" y="0"/>
-                <wp:positionH relativeFrom="column">
-                  <wp:posOffset>2903220</wp:posOffset>
-                </wp:positionH>
-                <wp:positionV relativeFrom="paragraph">
-                  <wp:posOffset>203200</wp:posOffset>
-                </wp:positionV>
-                <wp:extent cx="701040" cy="579120"/>
-                <wp:effectExtent l="0" t="0" r="22860" b="11430"/>
-                <wp:wrapNone/>
-                <wp:docPr id="10" name="Text Box 10"/>
-                <wp:cNvGraphicFramePr/>
-                <a:graphic xmlns:a="http://schemas.openxmlformats.org/drawingml/2006/main">
-                  <a:graphicData uri="http://schemas.microsoft.com/office/word/2010/wordprocessingShape">
-                    <wps:wsp>
-                      <wps:cNvSpPr txBox="1"/>
-                      <wps:spPr>
-                        <a:xfrm flipH="1">
-                          <a:off x="0" y="0"/>
-                          <a:ext cx="701040" cy="579120"/>
-                        </a:xfrm>
-                        <a:prstGeom prst="rect">
-                          <a:avLst/>
-                        </a:prstGeom>
-                        <a:solidFill>
-                          <a:schemeClr val="accent1"/>
-                        </a:solidFill>
-                        <a:ln w="6350">
-                          <a:solidFill>
-                            <a:schemeClr val="accent1"/>
-                          </a:solidFill>
-                        </a:ln>
-                      </wps:spPr>
-                      <wps:txbx>
-                        <w:txbxContent>
-                          <w:p>
-                            <w:pPr>
-                              <w:jc w:val="center"/>
-                            </w:pPr>
-                            <w:r>
-                              <w:t>Client</w:t>
-                            </w:r>
-                          </w:p>
-                          <w:p>
-                            <w:pPr>
-                              <w:jc w:val="center"/>
-                            </w:pPr>
-                            <w:r>
-                              <w:t>Request</w:t>
-                            </w:r>
-                          </w:p>
-                        </w:txbxContent>
-                      </wps:txbx>
-                      <wps:bodyPr rot="0" spcFirstLastPara="0" vertOverflow="overflow" horzOverflow="overflow" vert="horz" wrap="square" lIns="91440" tIns="45720" rIns="91440" bIns="45720" numCol="1" spcCol="0" rtlCol="0" fromWordArt="0" anchor="t" anchorCtr="0" forceAA="0" compatLnSpc="1">
-                        <a:prstTxWarp prst="textNoShape">
-                          <a:avLst/>
-                        </a:prstTxWarp>
-                        <a:noAutofit/>
-                      </wps:bodyPr>
-                    </wps:wsp>
-                  </a:graphicData>
-                </a:graphic>
-                <wp14:sizeRelH relativeFrom="margin">
-                  <wp14:pctWidth>0</wp14:pctWidth>
-                </wp14:sizeRelH>
-                <wp14:sizeRelV relativeFrom="margin">
-                  <wp14:pctHeight>0</wp14:pctHeight>
-                </wp14:sizeRelV>
-              </wp:anchor>
-            </w:drawing>
-          </mc:Choice>
-          <mc:Fallback>
-            <w:pict>
-              <v:shapetype w14:anchorId="3EFFA76A" id="_x0000_t202" coordsize="21600,21600" o:spt="202" path="m,l,21600r21600,l21600,xe">
-                <v:stroke joinstyle="miter"/>
-                <v:path gradientshapeok="t" o:connecttype="rect"/>
-              </v:shapetype>
-              <v:shape id="Text Box 10" o:spid="_x0000_s1026" type="#_x0000_t202" style="position:absolute;margin-left:228.6pt;margin-top:16pt;width:55.2pt;height:45.6pt;flip:x;z-index:251670528;visibility:visible;mso-wrap-style:square;mso-width-percent:0;mso-height-percent:0;mso-wrap-distance-left:9pt;mso-wrap-distance-top:0;mso-wrap-distance-right:9pt;mso-wrap-distance-bottom:0;mso-position-horizontal:absolute;mso-position-horizontal-relative:text;mso-position-vertical:absolute;mso-position-vertical-relative:text;mso-width-percent:0;mso-height-percent:0;mso-width-relative:margin;mso-height-relative:margin;v-text-anchor:top" o:gfxdata="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" fillcolor="#4472c4 [3204]" strokecolor="#4472c4 [3204]" strokeweight=".5pt">
-                <v:textbox>
-                  <w:txbxContent>
-                    <w:p>
-                      <w:pPr>
-                        <w:jc w:val="center"/>
-                      </w:pPr>
-                      <w:r>
-                        <w:t>Client</w:t>
-                      </w:r>
-                    </w:p>
-                    <w:p>
-                      <w:pPr>
-                        <w:jc w:val="center"/>
-                      </w:pPr>
-                      <w:r>
-                        <w:t>Request</w:t>
-                      </w:r>
-                    </w:p>
-                  </w:txbxContent>
-                </v:textbox>
-              </v:shape>
-            </w:pict>
-          </mc:Fallback>
-        </mc:AlternateContent>
-      </w:r>
-      <w:r>
-        <w:rPr>
-          <w:noProof/>
-          <w:sz w:val="24"/>
-          <w:szCs w:val="24"/>
-        </w:rPr>
-        <mc:AlternateContent>
-          <mc:Choice Requires="wps">
-            <w:drawing>
-              <wp:anchor distT="0" distB="0" distL="114300" distR="114300" simplePos="0" relativeHeight="251669504" behindDoc="0" locked="0" layoutInCell="1" allowOverlap="1" wp14:anchorId="3F72D16C" wp14:editId="7FFCA957">
-                <wp:simplePos x="0" y="0"/>
-                <wp:positionH relativeFrom="column">
-                  <wp:posOffset>2827020</wp:posOffset>
-                </wp:positionH>
-                <wp:positionV relativeFrom="paragraph">
-                  <wp:posOffset>106680</wp:posOffset>
-                </wp:positionV>
-                <wp:extent cx="845820" cy="754380"/>
-                <wp:effectExtent l="0" t="0" r="49530" b="26670"/>
-                <wp:wrapNone/>
-                <wp:docPr id="8" name="Rectangle: Folded Corner 8"/>
-                <wp:cNvGraphicFramePr/>
-                <a:graphic xmlns:a="http://schemas.openxmlformats.org/drawingml/2006/main">
-                  <a:graphicData uri="http://schemas.microsoft.com/office/word/2010/wordprocessingShape">
-                    <wps:wsp>
-                      <wps:cNvSpPr/>
-                      <wps:spPr>
-                        <a:xfrm>
-                          <a:off x="0" y="0"/>
-                          <a:ext cx="845820" cy="754380"/>
-                        </a:xfrm>
-                        <a:prstGeom prst="foldedCorner">
-                          <a:avLst/>
-                        </a:prstGeom>
-                      </wps:spPr>
-                      <wps:style>
-                        <a:lnRef idx="2">
-                          <a:schemeClr val="accent1">
-                            <a:shade val="50000"/>
-                          </a:schemeClr>
-                        </a:lnRef>
-                        <a:fillRef idx="1">
-                          <a:schemeClr val="accent1"/>
-                        </a:fillRef>
-                        <a:effectRef idx="0">
-                          <a:schemeClr val="accent1"/>
-                        </a:effectRef>
-                        <a:fontRef idx="minor">
-                          <a:schemeClr val="lt1"/>
-                        </a:fontRef>
-                      </wps:style>
-                      <wps:bodyPr rot="0" spcFirstLastPara="0" vertOverflow="overflow" horzOverflow="overflow" vert="horz" wrap="square" lIns="91440" tIns="45720" rIns="91440" bIns="45720" numCol="1" spcCol="0" rtlCol="0" fromWordArt="0" anchor="ctr" anchorCtr="0" forceAA="0" compatLnSpc="1">
-                        <a:prstTxWarp prst="textNoShape">
-                          <a:avLst/>
-                        </a:prstTxWarp>
-                        <a:noAutofit/>
-                      </wps:bodyPr>
-                    </wps:wsp>
-                  </a:graphicData>
-                </a:graphic>
-              </wp:anchor>
-            </w:drawing>
-          </mc:Choice>
-          <mc:Fallback>
-            <w:pict>
-              <v:shapetype w14:anchorId="27917381" id="_x0000_t65" coordsize="21600,21600" o:spt="65" adj="18900" path="m,l,21600@0,21600,21600@0,21600,xem@0,21600nfl@3@5c@7@9@11@13,21600@0e">
-                <v:formulas>
-                  <v:f eqn="val #0"/>
-                  <v:f eqn="sum 21600 0 @0"/>
-                  <v:f eqn="prod @1 8481 32768"/>
-                  <v:f eqn="sum @2 @0 0"/>
-                  <v:f eqn="prod @1 1117 32768"/>
-                  <v:f eqn="sum @4 @0 0"/>
-                  <v:f eqn="prod @1 11764 32768"/>
-                  <v:f eqn="sum @6 @0 0"/>
-                  <v:f eqn="prod @1 6144 32768"/>
-                  <v:f eqn="sum @8 @0 0"/>
-                  <v:f eqn="prod @1 20480 32768"/>
-                  <v:f eqn="sum @10 @0 0"/>
-                  <v:f eqn="prod @1 6144 32768"/>
-                  <v:f eqn="sum @12 @0 0"/>
-                </v:formulas>
-                <v:path o:extrusionok="f" gradientshapeok="t" o:connecttype="rect" textboxrect="0,0,21600,@13"/>
-                <v:handles>
-                  <v:h position="#0,bottomRight" xrange="10800,21600"/>
-                </v:handles>
-                <o:complex v:ext="view"/>
-              </v:shapetype>
-              <v:shape id="Rectangle: Folded Corner 8" o:spid="_x0000_s1026" type="#_x0000_t65" style="position:absolute;margin-left:222.6pt;margin-top:8.4pt;width:66.6pt;height:59.4pt;z-index:251669504;visibility:visible;mso-wrap-style:square;mso-wrap-distance-left:9pt;mso-wrap-distance-top:0;mso-wrap-distance-right:9pt;mso-wrap-distance-bottom:0;mso-position-horizontal:absolute;mso-position-horizontal-relative:text;mso-position-vertical:absolute;mso-position-vertical-relative:text;v-text-anchor:middle" o:gfxdata="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" adj="18000" fillcolor="#4472c4 [3204]" strokecolor="#1f3763 [1604]" strokeweight="1pt">
-                <v:stroke joinstyle="miter"/>
-              </v:shape>
-            </w:pict>
-          </mc:Fallback>
-        </mc:AlternateContent>
-      </w:r>
-    </w:p>
-    <w:p>
-      <w:pPr>
-        <w:rPr>
-          <w:noProof/>
+      <w:r>
+        <w:rPr>
+          <w:sz w:val="24"/>
+          <w:szCs w:val="24"/>
+        </w:rPr>
+        <w:br/>
+      </w:r>
+      <w:r>
+        <w:rPr>
+          <w:sz w:val="24"/>
+          <w:szCs w:val="24"/>
+        </w:rPr>
+        <w:t xml:space="preserve">The API gateway design </w:t>
+      </w:r>
+      <w:r>
+        <w:rPr>
+          <w:sz w:val="24"/>
+          <w:szCs w:val="24"/>
+        </w:rPr>
+        <w:t>routes a request to the concerned microservice. In this school management system, if there is a client request for student grades, the request is routed to the students microservice and the desired request is granted.</w:t>
+      </w:r>
+      <w:r>
+        <w:rPr>
+          <w:rFonts w:ascii="Open Sans" w:hAnsi="Open Sans" w:cs="Open Sans"/>
+          <w:color w:val="4A4A4A"/>
+          <w:shd w:val="clear" w:color="auto" w:fill="FFFFFF"/>
+        </w:rPr>
+        <w:br/>
+        <w:t>I</w:t>
+      </w:r>
+      <w:r>
+        <w:rPr>
+          <w:sz w:val="24"/>
+          <w:szCs w:val="24"/>
+        </w:rPr>
+        <w:t>t can send the request to multiple services and similarly aggregate the results back to the</w:t>
+      </w:r>
+      <w:r>
+        <w:rPr>
+          <w:sz w:val="24"/>
+          <w:szCs w:val="24"/>
+        </w:rPr>
+        <w:t xml:space="preserve"> client</w:t>
+      </w:r>
+    </w:p>
+    <w:p>
+      <w:pPr>
+        <w:rPr>
+          <w:sz w:val="24"/>
+          <w:szCs w:val="24"/>
+        </w:rPr>
+      </w:pPr>
+      <w:r>
+        <w:rPr>
+          <w:sz w:val="24"/>
+          <w:szCs w:val="24"/>
+        </w:rPr>
+        <w:t>Caching is implemented for th</w:t>
+      </w:r>
+      <w:r>
+        <w:rPr>
+          <w:sz w:val="24"/>
+          <w:szCs w:val="24"/>
+        </w:rPr>
+        <w:t>is</w:t>
+      </w:r>
+      <w:r>
+        <w:rPr>
+          <w:sz w:val="24"/>
+          <w:szCs w:val="24"/>
+        </w:rPr>
+        <w:t xml:space="preserve"> architecture because </w:t>
+      </w:r>
+      <w:r>
+        <w:rPr>
+          <w:sz w:val="24"/>
+          <w:szCs w:val="24"/>
+        </w:rPr>
+        <w:t xml:space="preserve">it </w:t>
+      </w:r>
+      <w:r>
+        <w:rPr>
+          <w:sz w:val="24"/>
+          <w:szCs w:val="24"/>
+        </w:rPr>
+        <w:t>reduces the number of trips a microservice needs to make to a database server and avoid redundant calls to other microservices</w:t>
+      </w:r>
+      <w:r>
+        <w:rPr>
+          <w:sz w:val="24"/>
+          <w:szCs w:val="24"/>
+        </w:rPr>
+        <w:t>. This reduce</w:t>
+      </w:r>
+      <w:r>
+        <w:rPr>
+          <w:sz w:val="24"/>
+          <w:szCs w:val="24"/>
+        </w:rPr>
+        <w:t>s</w:t>
+      </w:r>
+      <w:r>
+        <w:rPr>
+          <w:sz w:val="24"/>
+          <w:szCs w:val="24"/>
+        </w:rPr>
+        <w:t xml:space="preserve"> latency and give</w:t>
+      </w:r>
+      <w:r>
+        <w:rPr>
+          <w:sz w:val="24"/>
+          <w:szCs w:val="24"/>
+        </w:rPr>
+        <w:t>s</w:t>
+      </w:r>
+      <w:r>
+        <w:rPr>
+          <w:sz w:val="24"/>
+          <w:szCs w:val="24"/>
+        </w:rPr>
+        <w:t xml:space="preserve"> the client a better experience.</w:t>
+      </w:r>
+    </w:p>
+    <w:p>
+      <w:pPr>
+        <w:rPr>
+          <w:sz w:val="24"/>
+          <w:szCs w:val="24"/>
+        </w:rPr>
+      </w:pPr>
+    </w:p>
+    <w:p>
+      <w:pPr>
+        <w:rPr>
+          <w:sz w:val="24"/>
+          <w:szCs w:val="24"/>
+        </w:rPr>
+      </w:pPr>
+    </w:p>
+    <w:p>
+      <w:pPr>
+        <w:rPr>
+          <w:sz w:val="24"/>
+          <w:szCs w:val="24"/>
+        </w:rPr>
+      </w:pPr>
+    </w:p>
+    <w:p>
+      <w:pPr>
+        <w:rPr>
+          <w:sz w:val="24"/>
+          <w:szCs w:val="24"/>
+        </w:rPr>
+      </w:pPr>
+    </w:p>
+    <w:p>
+      <w:pPr>
+        <w:rPr>
+          <w:sz w:val="24"/>
+          <w:szCs w:val="24"/>
+        </w:rPr>
+      </w:pPr>
+    </w:p>
+    <w:p>
+      <w:pPr>
+        <w:rPr>
+          <w:sz w:val="24"/>
+          <w:szCs w:val="24"/>
+        </w:rPr>
+      </w:pPr>
+    </w:p>
+    <w:p>
+      <w:pPr>
+        <w:rPr>
+          <w:sz w:val="24"/>
+          <w:szCs w:val="24"/>
+        </w:rPr>
+      </w:pPr>
+    </w:p>
+    <w:p>
+      <w:pPr>
+        <w:rPr>
+          <w:sz w:val="24"/>
+          <w:szCs w:val="24"/>
+        </w:rPr>
+      </w:pPr>
+    </w:p>
+    <w:p>
+      <w:pPr>
+        <w:rPr>
+          <w:sz w:val="24"/>
+          <w:szCs w:val="24"/>
+        </w:rPr>
+      </w:pPr>
+    </w:p>
+    <w:p>
+      <w:pPr>
+        <w:rPr>
+          <w:sz w:val="24"/>
+          <w:szCs w:val="24"/>
+        </w:rPr>
+      </w:pPr>
+    </w:p>
+    <w:p>
+      <w:pPr>
+        <w:rPr>
+          <w:sz w:val="24"/>
+          <w:szCs w:val="24"/>
+        </w:rPr>
+      </w:pPr>
+    </w:p>
+    <w:p>
+      <w:pPr>
+        <w:rPr>
+          <w:sz w:val="24"/>
+          <w:szCs w:val="24"/>
+        </w:rPr>
+      </w:pPr>
+    </w:p>
+    <w:p>
+      <w:pPr>
+        <w:rPr>
           <w:sz w:val="24"/>
           <w:szCs w:val="24"/>
         </w:rPr>
@@ -1119,18 +992,18 @@
         <mc:AlternateContent>
           <mc:Choice Requires="wps">
             <w:drawing>
-              <wp:anchor distT="0" distB="0" distL="114300" distR="114300" simplePos="0" relativeHeight="251679744" behindDoc="0" locked="0" layoutInCell="1" allowOverlap="1" wp14:anchorId="052F2C7C" wp14:editId="06153A13">
+              <wp:anchor distT="0" distB="0" distL="114300" distR="114300" simplePos="0" relativeHeight="251697152" behindDoc="0" locked="0" layoutInCell="1" allowOverlap="1" wp14:anchorId="72FE4BAC" wp14:editId="512F6205">
                 <wp:simplePos x="0" y="0"/>
                 <wp:positionH relativeFrom="column">
-                  <wp:posOffset>3223260</wp:posOffset>
+                  <wp:posOffset>3234690</wp:posOffset>
                 </wp:positionH>
                 <wp:positionV relativeFrom="paragraph">
-                  <wp:posOffset>551180</wp:posOffset>
+                  <wp:posOffset>129980</wp:posOffset>
                 </wp:positionV>
-                <wp:extent cx="0" cy="708660"/>
-                <wp:effectExtent l="76200" t="0" r="57150" b="53340"/>
+                <wp:extent cx="6928" cy="856903"/>
+                <wp:effectExtent l="76200" t="38100" r="69850" b="57785"/>
                 <wp:wrapNone/>
-                <wp:docPr id="9" name="Straight Arrow Connector 9"/>
+                <wp:docPr id="29" name="Straight Arrow Connector 29"/>
                 <wp:cNvGraphicFramePr/>
                 <a:graphic xmlns:a="http://schemas.openxmlformats.org/drawingml/2006/main">
                   <a:graphicData uri="http://schemas.microsoft.com/office/word/2010/wordprocessingShape">
@@ -1139,12 +1012,13 @@
                       <wps:spPr>
                         <a:xfrm>
                           <a:off x="0" y="0"/>
-                          <a:ext cx="0" cy="708660"/>
+                          <a:ext cx="6928" cy="856903"/>
                         </a:xfrm>
                         <a:prstGeom prst="straightConnector1">
                           <a:avLst/>
                         </a:prstGeom>
                         <a:ln>
+                          <a:headEnd type="triangle"/>
                           <a:tailEnd type="triangle"/>
                         </a:ln>
                       </wps:spPr>
@@ -1171,12 +1045,12 @@
           </mc:Choice>
           <mc:Fallback>
             <w:pict>
-              <v:shapetype w14:anchorId="4288F91A" id="_x0000_t32" coordsize="21600,21600" o:spt="32" o:oned="t" path="m,l21600,21600e" filled="f">
+              <v:shapetype w14:anchorId="39FFF833" id="_x0000_t32" coordsize="21600,21600" o:spt="32" o:oned="t" path="m,l21600,21600e" filled="f">
                 <v:path arrowok="t" fillok="f" o:connecttype="none"/>
                 <o:lock v:ext="edit" shapetype="t"/>
               </v:shapetype>
-              <v:shape id="Straight Arrow Connector 9" o:spid="_x0000_s1026" type="#_x0000_t32" style="position:absolute;margin-left:253.8pt;margin-top:43.4pt;width:0;height:55.8pt;z-index:251679744;visibility:visible;mso-wrap-style:square;mso-wrap-distance-left:9pt;mso-wrap-distance-top:0;mso-wrap-distance-right:9pt;mso-wrap-distance-bottom:0;mso-position-horizontal:absolute;mso-position-horizontal-relative:text;mso-position-vertical:absolute;mso-position-vertical-relative:text" o:gfxdata="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" strokecolor="#4472c4 [3204]" strokeweight=".5pt">
-                <v:stroke endarrow="block" joinstyle="miter"/>
+              <v:shape id="Straight Arrow Connector 29" o:spid="_x0000_s1026" type="#_x0000_t32" style="position:absolute;margin-left:254.7pt;margin-top:10.25pt;width:.55pt;height:67.45pt;z-index:251697152;visibility:visible;mso-wrap-style:square;mso-wrap-distance-left:9pt;mso-wrap-distance-top:0;mso-wrap-distance-right:9pt;mso-wrap-distance-bottom:0;mso-position-horizontal:absolute;mso-position-horizontal-relative:text;mso-position-vertical:absolute;mso-position-vertical-relative:text" o:gfxdata="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" strokecolor="#4472c4 [3204]" strokeweight=".5pt">
+                <v:stroke startarrow="block" endarrow="block" joinstyle="miter"/>
               </v:shape>
             </w:pict>
           </mc:Fallback>
@@ -1184,42 +1058,6 @@
       </w:r>
       <w:r>
         <w:rPr>
-          <w:b/>
-          <w:bCs/>
-          <w:sz w:val="36"/>
-          <w:szCs w:val="36"/>
-        </w:rPr>
-        <w:br/>
-      </w:r>
-    </w:p>
-    <w:p>
-      <w:pPr>
-        <w:rPr>
-          <w:noProof/>
-          <w:sz w:val="24"/>
-          <w:szCs w:val="24"/>
-        </w:rPr>
-      </w:pPr>
-    </w:p>
-    <w:p>
-      <w:pPr>
-        <w:rPr>
-          <w:noProof/>
-          <w:sz w:val="24"/>
-          <w:szCs w:val="24"/>
-        </w:rPr>
-      </w:pPr>
-    </w:p>
-    <w:p>
-      <w:pPr>
-        <w:rPr>
-          <w:noProof/>
-          <w:sz w:val="24"/>
-          <w:szCs w:val="24"/>
-        </w:rPr>
-      </w:pPr>
-      <w:r>
-        <w:rPr>
           <w:noProof/>
           <w:sz w:val="24"/>
           <w:szCs w:val="24"/>
@@ -1227,119 +1065,18 @@
         <mc:AlternateContent>
           <mc:Choice Requires="wps">
             <w:drawing>
-              <wp:anchor distT="0" distB="0" distL="114300" distR="114300" simplePos="0" relativeHeight="251674624" behindDoc="0" locked="0" layoutInCell="1" allowOverlap="1" wp14:anchorId="7C049118" wp14:editId="397B3481">
+              <wp:anchor distT="0" distB="0" distL="114300" distR="114300" simplePos="0" relativeHeight="251669504" behindDoc="0" locked="0" layoutInCell="1" allowOverlap="1" wp14:anchorId="3F72D16C" wp14:editId="7F882FE2">
                 <wp:simplePos x="0" y="0"/>
                 <wp:positionH relativeFrom="column">
-                  <wp:posOffset>2903220</wp:posOffset>
+                  <wp:posOffset>2830976</wp:posOffset>
                 </wp:positionH>
                 <wp:positionV relativeFrom="paragraph">
-                  <wp:posOffset>200025</wp:posOffset>
+                  <wp:posOffset>-410601</wp:posOffset>
                 </wp:positionV>
-                <wp:extent cx="701040" cy="655320"/>
-                <wp:effectExtent l="0" t="0" r="22860" b="11430"/>
+                <wp:extent cx="858715" cy="556309"/>
+                <wp:effectExtent l="0" t="0" r="55880" b="15240"/>
                 <wp:wrapNone/>
-                <wp:docPr id="14" name="Text Box 14"/>
-                <wp:cNvGraphicFramePr/>
-                <a:graphic xmlns:a="http://schemas.openxmlformats.org/drawingml/2006/main">
-                  <a:graphicData uri="http://schemas.microsoft.com/office/word/2010/wordprocessingShape">
-                    <wps:wsp>
-                      <wps:cNvSpPr txBox="1"/>
-                      <wps:spPr>
-                        <a:xfrm flipH="1">
-                          <a:off x="0" y="0"/>
-                          <a:ext cx="701040" cy="655320"/>
-                        </a:xfrm>
-                        <a:prstGeom prst="rect">
-                          <a:avLst/>
-                        </a:prstGeom>
-                        <a:solidFill>
-                          <a:schemeClr val="accent1"/>
-                        </a:solidFill>
-                        <a:ln w="6350">
-                          <a:solidFill>
-                            <a:schemeClr val="accent1"/>
-                          </a:solidFill>
-                        </a:ln>
-                      </wps:spPr>
-                      <wps:txbx>
-                        <w:txbxContent>
-                          <w:p>
-                            <w:pPr>
-                              <w:jc w:val="center"/>
-                            </w:pPr>
-                            <w:r>
-                              <w:t>API</w:t>
-                            </w:r>
-                            <w:r>
-                              <w:br/>
-                              <w:t>Gateway</w:t>
-                            </w:r>
-                          </w:p>
-                        </w:txbxContent>
-                      </wps:txbx>
-                      <wps:bodyPr rot="0" spcFirstLastPara="0" vertOverflow="overflow" horzOverflow="overflow" vert="horz" wrap="square" lIns="91440" tIns="45720" rIns="91440" bIns="45720" numCol="1" spcCol="0" rtlCol="0" fromWordArt="0" anchor="t" anchorCtr="0" forceAA="0" compatLnSpc="1">
-                        <a:prstTxWarp prst="textNoShape">
-                          <a:avLst/>
-                        </a:prstTxWarp>
-                        <a:noAutofit/>
-                      </wps:bodyPr>
-                    </wps:wsp>
-                  </a:graphicData>
-                </a:graphic>
-                <wp14:sizeRelH relativeFrom="margin">
-                  <wp14:pctWidth>0</wp14:pctWidth>
-                </wp14:sizeRelH>
-                <wp14:sizeRelV relativeFrom="margin">
-                  <wp14:pctHeight>0</wp14:pctHeight>
-                </wp14:sizeRelV>
-              </wp:anchor>
-            </w:drawing>
-          </mc:Choice>
-          <mc:Fallback>
-            <w:pict>
-              <v:shape w14:anchorId="7C049118" id="Text Box 14" o:spid="_x0000_s1027" type="#_x0000_t202" style="position:absolute;margin-left:228.6pt;margin-top:15.75pt;width:55.2pt;height:51.6pt;flip:x;z-index:251674624;visibility:visible;mso-wrap-style:square;mso-width-percent:0;mso-height-percent:0;mso-wrap-distance-left:9pt;mso-wrap-distance-top:0;mso-wrap-distance-right:9pt;mso-wrap-distance-bottom:0;mso-position-horizontal:absolute;mso-position-horizontal-relative:text;mso-position-vertical:absolute;mso-position-vertical-relative:text;mso-width-percent:0;mso-height-percent:0;mso-width-relative:margin;mso-height-relative:margin;v-text-anchor:top" o:gfxdata="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" fillcolor="#4472c4 [3204]" strokecolor="#4472c4 [3204]" strokeweight=".5pt">
-                <v:textbox>
-                  <w:txbxContent>
-                    <w:p>
-                      <w:pPr>
-                        <w:jc w:val="center"/>
-                      </w:pPr>
-                      <w:r>
-                        <w:t>API</w:t>
-                      </w:r>
-                      <w:r>
-                        <w:br/>
-                        <w:t>Gateway</w:t>
-                      </w:r>
-                    </w:p>
-                  </w:txbxContent>
-                </v:textbox>
-              </v:shape>
-            </w:pict>
-          </mc:Fallback>
-        </mc:AlternateContent>
-      </w:r>
-      <w:r>
-        <w:rPr>
-          <w:noProof/>
-          <w:sz w:val="24"/>
-          <w:szCs w:val="24"/>
-        </w:rPr>
-        <mc:AlternateContent>
-          <mc:Choice Requires="wps">
-            <w:drawing>
-              <wp:anchor distT="0" distB="0" distL="114300" distR="114300" simplePos="0" relativeHeight="251668480" behindDoc="0" locked="0" layoutInCell="1" allowOverlap="1" wp14:anchorId="50138206" wp14:editId="7D8B4435">
-                <wp:simplePos x="0" y="0"/>
-                <wp:positionH relativeFrom="column">
-                  <wp:posOffset>2522220</wp:posOffset>
-                </wp:positionH>
-                <wp:positionV relativeFrom="paragraph">
-                  <wp:posOffset>46355</wp:posOffset>
-                </wp:positionV>
-                <wp:extent cx="1432560" cy="998220"/>
-                <wp:effectExtent l="0" t="0" r="15240" b="11430"/>
-                <wp:wrapNone/>
-                <wp:docPr id="7" name="Oval 7"/>
+                <wp:docPr id="8" name="Rectangle: Folded Corner 8"/>
                 <wp:cNvGraphicFramePr/>
                 <a:graphic xmlns:a="http://schemas.openxmlformats.org/drawingml/2006/main">
                   <a:graphicData uri="http://schemas.microsoft.com/office/word/2010/wordprocessingShape">
@@ -1348,9 +1085,9 @@
                       <wps:spPr>
                         <a:xfrm>
                           <a:off x="0" y="0"/>
-                          <a:ext cx="1432560" cy="998220"/>
+                          <a:ext cx="858715" cy="556309"/>
                         </a:xfrm>
-                        <a:prstGeom prst="ellipse">
+                        <a:prstGeom prst="foldedCorner">
                           <a:avLst/>
                         </a:prstGeom>
                       </wps:spPr>
@@ -1390,22 +1127,36 @@
           </mc:Choice>
           <mc:Fallback>
             <w:pict>
-              <v:oval w14:anchorId="276CA6F6" id="Oval 7" o:spid="_x0000_s1026" style="position:absolute;margin-left:198.6pt;margin-top:3.65pt;width:112.8pt;height:78.6pt;z-index:251668480;visibility:visible;mso-wrap-style:square;mso-width-percent:0;mso-height-percent:0;mso-wrap-distance-left:9pt;mso-wrap-distance-top:0;mso-wrap-distance-right:9pt;mso-wrap-distance-bottom:0;mso-position-horizontal:absolute;mso-position-horizontal-relative:text;mso-position-vertical:absolute;mso-position-vertical-relative:text;mso-width-percent:0;mso-height-percent:0;mso-width-relative:margin;mso-height-relative:margin;v-text-anchor:middle" o:gfxdata="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" fillcolor="#4472c4 [3204]" strokecolor="#1f3763 [1604]" strokeweight="1pt">
+              <v:shapetype w14:anchorId="5B354CF6" id="_x0000_t65" coordsize="21600,21600" o:spt="65" adj="18900" path="m,l,21600@0,21600,21600@0,21600,xem@0,21600nfl@3@5c@7@9@11@13,21600@0e">
+                <v:formulas>
+                  <v:f eqn="val #0"/>
+                  <v:f eqn="sum 21600 0 @0"/>
+                  <v:f eqn="prod @1 8481 32768"/>
+                  <v:f eqn="sum @2 @0 0"/>
+                  <v:f eqn="prod @1 1117 32768"/>
+                  <v:f eqn="sum @4 @0 0"/>
+                  <v:f eqn="prod @1 11764 32768"/>
+                  <v:f eqn="sum @6 @0 0"/>
+                  <v:f eqn="prod @1 6144 32768"/>
+                  <v:f eqn="sum @8 @0 0"/>
+                  <v:f eqn="prod @1 20480 32768"/>
+                  <v:f eqn="sum @10 @0 0"/>
+                  <v:f eqn="prod @1 6144 32768"/>
+                  <v:f eqn="sum @12 @0 0"/>
+                </v:formulas>
+                <v:path o:extrusionok="f" gradientshapeok="t" o:connecttype="rect" textboxrect="0,0,21600,@13"/>
+                <v:handles>
+                  <v:h position="#0,bottomRight" xrange="10800,21600"/>
+                </v:handles>
+                <o:complex v:ext="view"/>
+              </v:shapetype>
+              <v:shape id="Rectangle: Folded Corner 8" o:spid="_x0000_s1026" type="#_x0000_t65" style="position:absolute;margin-left:222.9pt;margin-top:-32.35pt;width:67.6pt;height:43.8pt;z-index:251669504;visibility:visible;mso-wrap-style:square;mso-width-percent:0;mso-height-percent:0;mso-wrap-distance-left:9pt;mso-wrap-distance-top:0;mso-wrap-distance-right:9pt;mso-wrap-distance-bottom:0;mso-position-horizontal:absolute;mso-position-horizontal-relative:text;mso-position-vertical:absolute;mso-position-vertical-relative:text;mso-width-percent:0;mso-height-percent:0;mso-width-relative:margin;mso-height-relative:margin;v-text-anchor:middle" o:gfxdata="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" adj="18000" fillcolor="#4472c4 [3204]" strokecolor="#1f3763 [1604]" strokeweight="1pt">
                 <v:stroke joinstyle="miter"/>
-              </v:oval>
+              </v:shape>
             </w:pict>
           </mc:Fallback>
         </mc:AlternateContent>
       </w:r>
-    </w:p>
-    <w:p>
-      <w:pPr>
-        <w:rPr>
-          <w:noProof/>
-          <w:sz w:val="24"/>
-          <w:szCs w:val="24"/>
-        </w:rPr>
-      </w:pPr>
       <w:r>
         <w:rPr>
           <w:noProof/>
@@ -1415,18 +1166,332 @@
         <mc:AlternateContent>
           <mc:Choice Requires="wps">
             <w:drawing>
-              <wp:anchor distT="0" distB="0" distL="114300" distR="114300" simplePos="0" relativeHeight="251682816" behindDoc="0" locked="0" layoutInCell="1" allowOverlap="1" wp14:anchorId="69296EF5" wp14:editId="4F36D363">
+              <wp:anchor distT="0" distB="0" distL="114300" distR="114300" simplePos="0" relativeHeight="251670528" behindDoc="0" locked="0" layoutInCell="1" allowOverlap="1" wp14:anchorId="3EFFA76A" wp14:editId="7B62B534">
                 <wp:simplePos x="0" y="0"/>
                 <wp:positionH relativeFrom="column">
-                  <wp:posOffset>3954780</wp:posOffset>
+                  <wp:posOffset>2901315</wp:posOffset>
                 </wp:positionH>
                 <wp:positionV relativeFrom="paragraph">
-                  <wp:posOffset>259715</wp:posOffset>
+                  <wp:posOffset>-410308</wp:posOffset>
                 </wp:positionV>
-                <wp:extent cx="1874520" cy="1196340"/>
-                <wp:effectExtent l="0" t="0" r="68580" b="60960"/>
+                <wp:extent cx="701040" cy="491637"/>
+                <wp:effectExtent l="0" t="0" r="22860" b="22860"/>
                 <wp:wrapNone/>
-                <wp:docPr id="18" name="Straight Arrow Connector 18"/>
+                <wp:docPr id="10" name="Text Box 10"/>
+                <wp:cNvGraphicFramePr/>
+                <a:graphic xmlns:a="http://schemas.openxmlformats.org/drawingml/2006/main">
+                  <a:graphicData uri="http://schemas.microsoft.com/office/word/2010/wordprocessingShape">
+                    <wps:wsp>
+                      <wps:cNvSpPr txBox="1"/>
+                      <wps:spPr>
+                        <a:xfrm flipH="1">
+                          <a:off x="0" y="0"/>
+                          <a:ext cx="701040" cy="491637"/>
+                        </a:xfrm>
+                        <a:prstGeom prst="rect">
+                          <a:avLst/>
+                        </a:prstGeom>
+                        <a:solidFill>
+                          <a:schemeClr val="accent1"/>
+                        </a:solidFill>
+                        <a:ln w="6350">
+                          <a:solidFill>
+                            <a:schemeClr val="accent1"/>
+                          </a:solidFill>
+                        </a:ln>
+                      </wps:spPr>
+                      <wps:txbx>
+                        <w:txbxContent>
+                          <w:p>
+                            <w:pPr>
+                              <w:jc w:val="center"/>
+                            </w:pPr>
+                            <w:r>
+                              <w:t>Client</w:t>
+                            </w:r>
+                            <w:r>
+                              <w:br/>
+                            </w:r>
+                            <w:r>
+                              <w:t>Request</w:t>
+                            </w:r>
+                          </w:p>
+                        </w:txbxContent>
+                      </wps:txbx>
+                      <wps:bodyPr rot="0" spcFirstLastPara="0" vertOverflow="overflow" horzOverflow="overflow" vert="horz" wrap="square" lIns="91440" tIns="45720" rIns="91440" bIns="45720" numCol="1" spcCol="0" rtlCol="0" fromWordArt="0" anchor="t" anchorCtr="0" forceAA="0" compatLnSpc="1">
+                        <a:prstTxWarp prst="textNoShape">
+                          <a:avLst/>
+                        </a:prstTxWarp>
+                        <a:noAutofit/>
+                      </wps:bodyPr>
+                    </wps:wsp>
+                  </a:graphicData>
+                </a:graphic>
+                <wp14:sizeRelH relativeFrom="margin">
+                  <wp14:pctWidth>0</wp14:pctWidth>
+                </wp14:sizeRelH>
+                <wp14:sizeRelV relativeFrom="margin">
+                  <wp14:pctHeight>0</wp14:pctHeight>
+                </wp14:sizeRelV>
+              </wp:anchor>
+            </w:drawing>
+          </mc:Choice>
+          <mc:Fallback>
+            <w:pict>
+              <v:shapetype w14:anchorId="3EFFA76A" id="_x0000_t202" coordsize="21600,21600" o:spt="202" path="m,l,21600r21600,l21600,xe">
+                <v:stroke joinstyle="miter"/>
+                <v:path gradientshapeok="t" o:connecttype="rect"/>
+              </v:shapetype>
+              <v:shape id="Text Box 10" o:spid="_x0000_s1026" type="#_x0000_t202" style="position:absolute;margin-left:228.45pt;margin-top:-32.3pt;width:55.2pt;height:38.7pt;flip:x;z-index:251670528;visibility:visible;mso-wrap-style:square;mso-width-percent:0;mso-height-percent:0;mso-wrap-distance-left:9pt;mso-wrap-distance-top:0;mso-wrap-distance-right:9pt;mso-wrap-distance-bottom:0;mso-position-horizontal:absolute;mso-position-horizontal-relative:text;mso-position-vertical:absolute;mso-position-vertical-relative:text;mso-width-percent:0;mso-height-percent:0;mso-width-relative:margin;mso-height-relative:margin;v-text-anchor:top" o:gfxdata="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" fillcolor="#4472c4 [3204]" strokecolor="#4472c4 [3204]" strokeweight=".5pt">
+                <v:textbox>
+                  <w:txbxContent>
+                    <w:p>
+                      <w:pPr>
+                        <w:jc w:val="center"/>
+                      </w:pPr>
+                      <w:r>
+                        <w:t>Client</w:t>
+                      </w:r>
+                      <w:r>
+                        <w:br/>
+                      </w:r>
+                      <w:r>
+                        <w:t>Request</w:t>
+                      </w:r>
+                    </w:p>
+                  </w:txbxContent>
+                </v:textbox>
+              </v:shape>
+            </w:pict>
+          </mc:Fallback>
+        </mc:AlternateContent>
+      </w:r>
+    </w:p>
+    <w:p>
+      <w:pPr>
+        <w:rPr>
+          <w:noProof/>
+          <w:sz w:val="24"/>
+          <w:szCs w:val="24"/>
+        </w:rPr>
+      </w:pPr>
+      <w:r>
+        <w:rPr>
+          <w:b/>
+          <w:bCs/>
+          <w:sz w:val="36"/>
+          <w:szCs w:val="36"/>
+        </w:rPr>
+        <w:br/>
+      </w:r>
+    </w:p>
+    <w:p>
+      <w:pPr>
+        <w:rPr>
+          <w:noProof/>
+          <w:sz w:val="24"/>
+          <w:szCs w:val="24"/>
+        </w:rPr>
+      </w:pPr>
+      <w:r>
+        <w:rPr>
+          <w:noProof/>
+          <w:sz w:val="24"/>
+          <w:szCs w:val="24"/>
+        </w:rPr>
+        <w:drawing>
+          <wp:anchor distT="0" distB="0" distL="114300" distR="114300" simplePos="0" relativeHeight="251693056" behindDoc="0" locked="0" layoutInCell="1" allowOverlap="1" wp14:anchorId="6E164FFF" wp14:editId="7F57DB60">
+            <wp:simplePos x="0" y="0"/>
+            <wp:positionH relativeFrom="column">
+              <wp:posOffset>2868295</wp:posOffset>
+            </wp:positionH>
+            <wp:positionV relativeFrom="paragraph">
+              <wp:posOffset>1270</wp:posOffset>
+            </wp:positionV>
+            <wp:extent cx="744415" cy="744415"/>
+            <wp:effectExtent l="0" t="0" r="0" b="0"/>
+            <wp:wrapSquare wrapText="bothSides"/>
+            <wp:docPr id="11" name="Picture 11"/>
+            <wp:cNvGraphicFramePr>
+              <a:graphicFrameLocks xmlns:a="http://schemas.openxmlformats.org/drawingml/2006/main" noChangeAspect="1"/>
+            </wp:cNvGraphicFramePr>
+            <a:graphic xmlns:a="http://schemas.openxmlformats.org/drawingml/2006/main">
+              <a:graphicData uri="http://schemas.openxmlformats.org/drawingml/2006/picture">
+                <pic:pic xmlns:pic="http://schemas.openxmlformats.org/drawingml/2006/picture">
+                  <pic:nvPicPr>
+                    <pic:cNvPr id="0" name="Picture 1"/>
+                    <pic:cNvPicPr>
+                      <a:picLocks noChangeAspect="1" noChangeArrowheads="1"/>
+                    </pic:cNvPicPr>
+                  </pic:nvPicPr>
+                  <pic:blipFill>
+                    <a:blip r:embed="rId5" cstate="print">
+                      <a:extLst>
+                        <a:ext uri="{28A0092B-C50C-407E-A947-70E740481C1C}">
+                          <a14:useLocalDpi xmlns:a14="http://schemas.microsoft.com/office/drawing/2010/main" val="0"/>
+                        </a:ext>
+                      </a:extLst>
+                    </a:blip>
+                    <a:srcRect/>
+                    <a:stretch>
+                      <a:fillRect/>
+                    </a:stretch>
+                  </pic:blipFill>
+                  <pic:spPr bwMode="auto">
+                    <a:xfrm>
+                      <a:off x="0" y="0"/>
+                      <a:ext cx="744415" cy="744415"/>
+                    </a:xfrm>
+                    <a:prstGeom prst="rect">
+                      <a:avLst/>
+                    </a:prstGeom>
+                    <a:noFill/>
+                    <a:ln>
+                      <a:noFill/>
+                    </a:ln>
+                  </pic:spPr>
+                </pic:pic>
+              </a:graphicData>
+            </a:graphic>
+          </wp:anchor>
+        </w:drawing>
+      </w:r>
+    </w:p>
+    <w:p>
+      <w:pPr>
+        <w:rPr>
+          <w:noProof/>
+          <w:sz w:val="24"/>
+          <w:szCs w:val="24"/>
+        </w:rPr>
+      </w:pPr>
+      <w:r>
+        <w:rPr>
+          <w:noProof/>
+          <w:sz w:val="24"/>
+          <w:szCs w:val="24"/>
+        </w:rPr>
+        <mc:AlternateContent>
+          <mc:Choice Requires="wps">
+            <w:drawing>
+              <wp:anchor distT="0" distB="0" distL="114300" distR="114300" simplePos="0" relativeHeight="251694080" behindDoc="0" locked="0" layoutInCell="1" allowOverlap="1" wp14:anchorId="2E32E4A8" wp14:editId="7E5F29E8">
+                <wp:simplePos x="0" y="0"/>
+                <wp:positionH relativeFrom="column">
+                  <wp:posOffset>3580341</wp:posOffset>
+                </wp:positionH>
+                <wp:positionV relativeFrom="paragraph">
+                  <wp:posOffset>12277</wp:posOffset>
+                </wp:positionV>
+                <wp:extent cx="949036" cy="304800"/>
+                <wp:effectExtent l="0" t="0" r="22860" b="19050"/>
+                <wp:wrapNone/>
+                <wp:docPr id="26" name="Text Box 26"/>
+                <wp:cNvGraphicFramePr/>
+                <a:graphic xmlns:a="http://schemas.openxmlformats.org/drawingml/2006/main">
+                  <a:graphicData uri="http://schemas.microsoft.com/office/word/2010/wordprocessingShape">
+                    <wps:wsp>
+                      <wps:cNvSpPr txBox="1"/>
+                      <wps:spPr>
+                        <a:xfrm>
+                          <a:off x="0" y="0"/>
+                          <a:ext cx="949036" cy="304800"/>
+                        </a:xfrm>
+                        <a:prstGeom prst="rect">
+                          <a:avLst/>
+                        </a:prstGeom>
+                        <a:solidFill>
+                          <a:schemeClr val="lt1"/>
+                        </a:solidFill>
+                        <a:ln w="6350">
+                          <a:solidFill>
+                            <a:schemeClr val="bg1"/>
+                          </a:solidFill>
+                        </a:ln>
+                      </wps:spPr>
+                      <wps:txbx>
+                        <w:txbxContent>
+                          <w:p>
+                            <w:pPr>
+                              <w:rPr>
+                                <w:color w:val="FFFFFF" w:themeColor="background1"/>
+                              </w:rPr>
+                            </w:pPr>
+                            <w:r>
+                              <w:t>API Gateway</w:t>
+                            </w:r>
+                          </w:p>
+                        </w:txbxContent>
+                      </wps:txbx>
+                      <wps:bodyPr rot="0" spcFirstLastPara="0" vertOverflow="overflow" horzOverflow="overflow" vert="horz" wrap="square" lIns="91440" tIns="45720" rIns="91440" bIns="45720" numCol="1" spcCol="0" rtlCol="0" fromWordArt="0" anchor="t" anchorCtr="0" forceAA="0" compatLnSpc="1">
+                        <a:prstTxWarp prst="textNoShape">
+                          <a:avLst/>
+                        </a:prstTxWarp>
+                        <a:noAutofit/>
+                      </wps:bodyPr>
+                    </wps:wsp>
+                  </a:graphicData>
+                </a:graphic>
+                <wp14:sizeRelH relativeFrom="margin">
+                  <wp14:pctWidth>0</wp14:pctWidth>
+                </wp14:sizeRelH>
+                <wp14:sizeRelV relativeFrom="margin">
+                  <wp14:pctHeight>0</wp14:pctHeight>
+                </wp14:sizeRelV>
+              </wp:anchor>
+            </w:drawing>
+          </mc:Choice>
+          <mc:Fallback>
+            <w:pict>
+              <v:shape w14:anchorId="2E32E4A8" id="Text Box 26" o:spid="_x0000_s1027" type="#_x0000_t202" style="position:absolute;margin-left:281.9pt;margin-top:.95pt;width:74.75pt;height:24pt;z-index:251694080;visibility:visible;mso-wrap-style:square;mso-width-percent:0;mso-height-percent:0;mso-wrap-distance-left:9pt;mso-wrap-distance-top:0;mso-wrap-distance-right:9pt;mso-wrap-distance-bottom:0;mso-position-horizontal:absolute;mso-position-horizontal-relative:text;mso-position-vertical:absolute;mso-position-vertical-relative:text;mso-width-percent:0;mso-height-percent:0;mso-width-relative:margin;mso-height-relative:margin;v-text-anchor:top" o:gfxdata="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" fillcolor="white [3201]" strokecolor="white [3212]" strokeweight=".5pt">
+                <v:textbox>
+                  <w:txbxContent>
+                    <w:p>
+                      <w:pPr>
+                        <w:rPr>
+                          <w:color w:val="FFFFFF" w:themeColor="background1"/>
+                        </w:rPr>
+                      </w:pPr>
+                      <w:r>
+                        <w:t>API Gateway</w:t>
+                      </w:r>
+                    </w:p>
+                  </w:txbxContent>
+                </v:textbox>
+              </v:shape>
+            </w:pict>
+          </mc:Fallback>
+        </mc:AlternateContent>
+      </w:r>
+    </w:p>
+    <w:p>
+      <w:pPr>
+        <w:rPr>
+          <w:noProof/>
+          <w:sz w:val="24"/>
+          <w:szCs w:val="24"/>
+        </w:rPr>
+      </w:pPr>
+      <w:r>
+        <w:rPr>
+          <w:noProof/>
+          <w:sz w:val="24"/>
+          <w:szCs w:val="24"/>
+        </w:rPr>
+        <mc:AlternateContent>
+          <mc:Choice Requires="wps">
+            <w:drawing>
+              <wp:anchor distT="0" distB="0" distL="114300" distR="114300" simplePos="0" relativeHeight="251698176" behindDoc="0" locked="0" layoutInCell="1" allowOverlap="1" wp14:anchorId="6A515DF9" wp14:editId="22DDAA7E">
+                <wp:simplePos x="0" y="0"/>
+                <wp:positionH relativeFrom="column">
+                  <wp:posOffset>3237798</wp:posOffset>
+                </wp:positionH>
+                <wp:positionV relativeFrom="paragraph">
+                  <wp:posOffset>78105</wp:posOffset>
+                </wp:positionV>
+                <wp:extent cx="10886" cy="650422"/>
+                <wp:effectExtent l="76200" t="38100" r="65405" b="54610"/>
+                <wp:wrapNone/>
+                <wp:docPr id="30" name="Straight Arrow Connector 30"/>
                 <wp:cNvGraphicFramePr/>
                 <a:graphic xmlns:a="http://schemas.openxmlformats.org/drawingml/2006/main">
                   <a:graphicData uri="http://schemas.microsoft.com/office/word/2010/wordprocessingShape">
@@ -1435,12 +1500,13 @@
                       <wps:spPr>
                         <a:xfrm>
                           <a:off x="0" y="0"/>
-                          <a:ext cx="1874520" cy="1196340"/>
+                          <a:ext cx="10886" cy="650422"/>
                         </a:xfrm>
                         <a:prstGeom prst="straightConnector1">
                           <a:avLst/>
                         </a:prstGeom>
                         <a:ln>
+                          <a:headEnd type="triangle"/>
                           <a:tailEnd type="triangle"/>
                         </a:ln>
                       </wps:spPr>
@@ -1467,13 +1533,109 @@
           </mc:Choice>
           <mc:Fallback>
             <w:pict>
-              <v:shape w14:anchorId="56F126C7" id="Straight Arrow Connector 18" o:spid="_x0000_s1026" type="#_x0000_t32" style="position:absolute;margin-left:311.4pt;margin-top:20.45pt;width:147.6pt;height:94.2pt;z-index:251682816;visibility:visible;mso-wrap-style:square;mso-wrap-distance-left:9pt;mso-wrap-distance-top:0;mso-wrap-distance-right:9pt;mso-wrap-distance-bottom:0;mso-position-horizontal:absolute;mso-position-horizontal-relative:text;mso-position-vertical:absolute;mso-position-vertical-relative:text" o:gfxdata="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" strokecolor="#4472c4 [3204]" strokeweight=".5pt">
-                <v:stroke endarrow="block" joinstyle="miter"/>
+              <v:shape w14:anchorId="3E96F720" id="Straight Arrow Connector 30" o:spid="_x0000_s1026" type="#_x0000_t32" style="position:absolute;margin-left:254.95pt;margin-top:6.15pt;width:.85pt;height:51.2pt;z-index:251698176;visibility:visible;mso-wrap-style:square;mso-wrap-distance-left:9pt;mso-wrap-distance-top:0;mso-wrap-distance-right:9pt;mso-wrap-distance-bottom:0;mso-position-horizontal:absolute;mso-position-horizontal-relative:text;mso-position-vertical:absolute;mso-position-vertical-relative:text" o:gfxdata="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" strokecolor="#4472c4 [3204]" strokeweight=".5pt">
+                <v:stroke startarrow="block" endarrow="block" joinstyle="miter"/>
               </v:shape>
             </w:pict>
           </mc:Fallback>
         </mc:AlternateContent>
       </w:r>
+    </w:p>
+    <w:p>
+      <w:pPr>
+        <w:rPr>
+          <w:noProof/>
+          <w:sz w:val="24"/>
+          <w:szCs w:val="24"/>
+        </w:rPr>
+      </w:pPr>
+    </w:p>
+    <w:p>
+      <w:pPr>
+        <w:rPr>
+          <w:noProof/>
+          <w:sz w:val="24"/>
+          <w:szCs w:val="24"/>
+        </w:rPr>
+      </w:pPr>
+      <w:r>
+        <w:rPr>
+          <w:noProof/>
+          <w:sz w:val="24"/>
+          <w:szCs w:val="24"/>
+        </w:rPr>
+        <w:drawing>
+          <wp:anchor distT="0" distB="0" distL="114300" distR="114300" simplePos="0" relativeHeight="251692032" behindDoc="0" locked="0" layoutInCell="1" allowOverlap="1" wp14:anchorId="04B1297E" wp14:editId="644E3E38">
+            <wp:simplePos x="0" y="0"/>
+            <wp:positionH relativeFrom="column">
+              <wp:posOffset>2937008</wp:posOffset>
+            </wp:positionH>
+            <wp:positionV relativeFrom="paragraph">
+              <wp:posOffset>115536</wp:posOffset>
+            </wp:positionV>
+            <wp:extent cx="603250" cy="586105"/>
+            <wp:effectExtent l="0" t="0" r="6350" b="4445"/>
+            <wp:wrapSquare wrapText="bothSides"/>
+            <wp:docPr id="20" name="Picture 20"/>
+            <wp:cNvGraphicFramePr>
+              <a:graphicFrameLocks xmlns:a="http://schemas.openxmlformats.org/drawingml/2006/main" noChangeAspect="1"/>
+            </wp:cNvGraphicFramePr>
+            <a:graphic xmlns:a="http://schemas.openxmlformats.org/drawingml/2006/main">
+              <a:graphicData uri="http://schemas.openxmlformats.org/drawingml/2006/picture">
+                <pic:pic xmlns:pic="http://schemas.openxmlformats.org/drawingml/2006/picture">
+                  <pic:nvPicPr>
+                    <pic:cNvPr id="0" name="Picture 2"/>
+                    <pic:cNvPicPr>
+                      <a:picLocks noChangeAspect="1" noChangeArrowheads="1"/>
+                    </pic:cNvPicPr>
+                  </pic:nvPicPr>
+                  <pic:blipFill>
+                    <a:blip r:embed="rId6" cstate="print">
+                      <a:extLst>
+                        <a:ext uri="{28A0092B-C50C-407E-A947-70E740481C1C}">
+                          <a14:useLocalDpi xmlns:a14="http://schemas.microsoft.com/office/drawing/2010/main" val="0"/>
+                        </a:ext>
+                      </a:extLst>
+                    </a:blip>
+                    <a:srcRect/>
+                    <a:stretch>
+                      <a:fillRect/>
+                    </a:stretch>
+                  </pic:blipFill>
+                  <pic:spPr bwMode="auto">
+                    <a:xfrm>
+                      <a:off x="0" y="0"/>
+                      <a:ext cx="603250" cy="586105"/>
+                    </a:xfrm>
+                    <a:prstGeom prst="rect">
+                      <a:avLst/>
+                    </a:prstGeom>
+                    <a:noFill/>
+                    <a:ln>
+                      <a:noFill/>
+                    </a:ln>
+                  </pic:spPr>
+                </pic:pic>
+              </a:graphicData>
+            </a:graphic>
+            <wp14:sizeRelH relativeFrom="margin">
+              <wp14:pctWidth>0</wp14:pctWidth>
+            </wp14:sizeRelH>
+            <wp14:sizeRelV relativeFrom="margin">
+              <wp14:pctHeight>0</wp14:pctHeight>
+            </wp14:sizeRelV>
+          </wp:anchor>
+        </w:drawing>
+      </w:r>
+    </w:p>
+    <w:p>
+      <w:pPr>
+        <w:rPr>
+          <w:noProof/>
+          <w:sz w:val="24"/>
+          <w:szCs w:val="24"/>
+        </w:rPr>
+      </w:pPr>
       <w:r>
         <w:rPr>
           <w:noProof/>
@@ -1483,32 +1645,139 @@
         <mc:AlternateContent>
           <mc:Choice Requires="wps">
             <w:drawing>
-              <wp:anchor distT="0" distB="0" distL="114300" distR="114300" simplePos="0" relativeHeight="251681792" behindDoc="0" locked="0" layoutInCell="1" allowOverlap="1" wp14:anchorId="5D427949" wp14:editId="77A23667">
+              <wp:anchor distT="0" distB="0" distL="114300" distR="114300" simplePos="0" relativeHeight="251700224" behindDoc="0" locked="0" layoutInCell="1" allowOverlap="1" wp14:anchorId="2FC04F24" wp14:editId="709C182C">
                 <wp:simplePos x="0" y="0"/>
                 <wp:positionH relativeFrom="column">
-                  <wp:posOffset>876300</wp:posOffset>
+                  <wp:posOffset>3597064</wp:posOffset>
                 </wp:positionH>
                 <wp:positionV relativeFrom="paragraph">
-                  <wp:posOffset>274955</wp:posOffset>
+                  <wp:posOffset>9101</wp:posOffset>
                 </wp:positionV>
-                <wp:extent cx="1653540" cy="1234440"/>
-                <wp:effectExtent l="38100" t="0" r="22860" b="60960"/>
+                <wp:extent cx="1046480" cy="304800"/>
+                <wp:effectExtent l="0" t="0" r="20320" b="19050"/>
                 <wp:wrapNone/>
-                <wp:docPr id="17" name="Straight Arrow Connector 17"/>
+                <wp:docPr id="31" name="Text Box 31"/>
+                <wp:cNvGraphicFramePr/>
+                <a:graphic xmlns:a="http://schemas.openxmlformats.org/drawingml/2006/main">
+                  <a:graphicData uri="http://schemas.microsoft.com/office/word/2010/wordprocessingShape">
+                    <wps:wsp>
+                      <wps:cNvSpPr txBox="1"/>
+                      <wps:spPr>
+                        <a:xfrm>
+                          <a:off x="0" y="0"/>
+                          <a:ext cx="1046480" cy="304800"/>
+                        </a:xfrm>
+                        <a:prstGeom prst="rect">
+                          <a:avLst/>
+                        </a:prstGeom>
+                        <a:solidFill>
+                          <a:schemeClr val="lt1"/>
+                        </a:solidFill>
+                        <a:ln w="6350">
+                          <a:solidFill>
+                            <a:schemeClr val="bg1"/>
+                          </a:solidFill>
+                        </a:ln>
+                      </wps:spPr>
+                      <wps:txbx>
+                        <w:txbxContent>
+                          <w:p>
+                            <w:pPr>
+                              <w:rPr>
+                                <w:color w:val="FFFFFF" w:themeColor="background1"/>
+                              </w:rPr>
+                            </w:pPr>
+                            <w:r>
+                              <w:t>Load Balancer</w:t>
+                            </w:r>
+                          </w:p>
+                        </w:txbxContent>
+                      </wps:txbx>
+                      <wps:bodyPr rot="0" spcFirstLastPara="0" vertOverflow="overflow" horzOverflow="overflow" vert="horz" wrap="square" lIns="91440" tIns="45720" rIns="91440" bIns="45720" numCol="1" spcCol="0" rtlCol="0" fromWordArt="0" anchor="t" anchorCtr="0" forceAA="0" compatLnSpc="1">
+                        <a:prstTxWarp prst="textNoShape">
+                          <a:avLst/>
+                        </a:prstTxWarp>
+                        <a:noAutofit/>
+                      </wps:bodyPr>
+                    </wps:wsp>
+                  </a:graphicData>
+                </a:graphic>
+                <wp14:sizeRelH relativeFrom="margin">
+                  <wp14:pctWidth>0</wp14:pctWidth>
+                </wp14:sizeRelH>
+                <wp14:sizeRelV relativeFrom="margin">
+                  <wp14:pctHeight>0</wp14:pctHeight>
+                </wp14:sizeRelV>
+              </wp:anchor>
+            </w:drawing>
+          </mc:Choice>
+          <mc:Fallback>
+            <w:pict>
+              <v:shape w14:anchorId="2FC04F24" id="Text Box 31" o:spid="_x0000_s1028" type="#_x0000_t202" style="position:absolute;margin-left:283.25pt;margin-top:.7pt;width:82.4pt;height:24pt;z-index:251700224;visibility:visible;mso-wrap-style:square;mso-width-percent:0;mso-height-percent:0;mso-wrap-distance-left:9pt;mso-wrap-distance-top:0;mso-wrap-distance-right:9pt;mso-wrap-distance-bottom:0;mso-position-horizontal:absolute;mso-position-horizontal-relative:text;mso-position-vertical:absolute;mso-position-vertical-relative:text;mso-width-percent:0;mso-height-percent:0;mso-width-relative:margin;mso-height-relative:margin;v-text-anchor:top" o:gfxdata="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" fillcolor="white [3201]" strokecolor="white [3212]" strokeweight=".5pt">
+                <v:textbox>
+                  <w:txbxContent>
+                    <w:p>
+                      <w:pPr>
+                        <w:rPr>
+                          <w:color w:val="FFFFFF" w:themeColor="background1"/>
+                        </w:rPr>
+                      </w:pPr>
+                      <w:r>
+                        <w:t>Load Balancer</w:t>
+                      </w:r>
+                    </w:p>
+                  </w:txbxContent>
+                </v:textbox>
+              </v:shape>
+            </w:pict>
+          </mc:Fallback>
+        </mc:AlternateContent>
+      </w:r>
+    </w:p>
+    <w:p>
+      <w:pPr>
+        <w:rPr>
+          <w:noProof/>
+          <w:sz w:val="24"/>
+          <w:szCs w:val="24"/>
+        </w:rPr>
+      </w:pPr>
+      <w:r>
+        <w:rPr>
+          <w:noProof/>
+          <w:sz w:val="24"/>
+          <w:szCs w:val="24"/>
+        </w:rPr>
+        <mc:AlternateContent>
+          <mc:Choice Requires="wps">
+            <w:drawing>
+              <wp:anchor distT="0" distB="0" distL="114300" distR="114300" simplePos="0" relativeHeight="251705344" behindDoc="0" locked="0" layoutInCell="1" allowOverlap="1" wp14:anchorId="31C7512B" wp14:editId="4EF07441">
+                <wp:simplePos x="0" y="0"/>
+                <wp:positionH relativeFrom="column">
+                  <wp:posOffset>3251602</wp:posOffset>
+                </wp:positionH>
+                <wp:positionV relativeFrom="paragraph">
+                  <wp:posOffset>86761</wp:posOffset>
+                </wp:positionV>
+                <wp:extent cx="7482" cy="907774"/>
+                <wp:effectExtent l="76200" t="38100" r="69215" b="64135"/>
+                <wp:wrapNone/>
+                <wp:docPr id="35" name="Straight Arrow Connector 35"/>
                 <wp:cNvGraphicFramePr/>
                 <a:graphic xmlns:a="http://schemas.openxmlformats.org/drawingml/2006/main">
                   <a:graphicData uri="http://schemas.microsoft.com/office/word/2010/wordprocessingShape">
                     <wps:wsp>
                       <wps:cNvCnPr/>
                       <wps:spPr>
-                        <a:xfrm flipH="1">
+                        <a:xfrm>
                           <a:off x="0" y="0"/>
-                          <a:ext cx="1653540" cy="1234440"/>
+                          <a:ext cx="7482" cy="907774"/>
                         </a:xfrm>
                         <a:prstGeom prst="straightConnector1">
                           <a:avLst/>
                         </a:prstGeom>
                         <a:ln>
+                          <a:headEnd type="triangle"/>
                           <a:tailEnd type="triangle"/>
                         </a:ln>
                       </wps:spPr>
@@ -1535,8 +1804,8 @@
           </mc:Choice>
           <mc:Fallback>
             <w:pict>
-              <v:shape w14:anchorId="4B64FF4B" id="Straight Arrow Connector 17" o:spid="_x0000_s1026" type="#_x0000_t32" style="position:absolute;margin-left:69pt;margin-top:21.65pt;width:130.2pt;height:97.2pt;flip:x;z-index:251681792;visibility:visible;mso-wrap-style:square;mso-wrap-distance-left:9pt;mso-wrap-distance-top:0;mso-wrap-distance-right:9pt;mso-wrap-distance-bottom:0;mso-position-horizontal:absolute;mso-position-horizontal-relative:text;mso-position-vertical:absolute;mso-position-vertical-relative:text" o:gfxdata="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" strokecolor="#4472c4 [3204]" strokeweight=".5pt">
-                <v:stroke endarrow="block" joinstyle="miter"/>
+              <v:shape w14:anchorId="597BC1BE" id="Straight Arrow Connector 35" o:spid="_x0000_s1026" type="#_x0000_t32" style="position:absolute;margin-left:256.05pt;margin-top:6.85pt;width:.6pt;height:71.5pt;z-index:251705344;visibility:visible;mso-wrap-style:square;mso-wrap-distance-left:9pt;mso-wrap-distance-top:0;mso-wrap-distance-right:9pt;mso-wrap-distance-bottom:0;mso-position-horizontal:absolute;mso-position-horizontal-relative:text;mso-position-vertical:absolute;mso-position-vertical-relative:text" o:gfxdata="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" strokecolor="#4472c4 [3204]" strokeweight=".5pt">
+                <v:stroke startarrow="block" endarrow="block" joinstyle="miter"/>
               </v:shape>
             </w:pict>
           </mc:Fallback>
@@ -1560,6 +1829,83 @@
           <w:szCs w:val="24"/>
         </w:rPr>
       </w:pPr>
+    </w:p>
+    <w:p>
+      <w:pPr>
+        <w:rPr>
+          <w:sz w:val="36"/>
+          <w:szCs w:val="36"/>
+        </w:rPr>
+      </w:pPr>
+      <w:r>
+        <w:rPr>
+          <w:noProof/>
+          <w:sz w:val="36"/>
+          <w:szCs w:val="36"/>
+        </w:rPr>
+        <w:drawing>
+          <wp:anchor distT="0" distB="0" distL="114300" distR="114300" simplePos="0" relativeHeight="251706368" behindDoc="0" locked="0" layoutInCell="1" allowOverlap="1" wp14:anchorId="76A930CD" wp14:editId="2ECF05F2">
+            <wp:simplePos x="0" y="0"/>
+            <wp:positionH relativeFrom="column">
+              <wp:posOffset>2979420</wp:posOffset>
+            </wp:positionH>
+            <wp:positionV relativeFrom="paragraph">
+              <wp:posOffset>2115820</wp:posOffset>
+            </wp:positionV>
+            <wp:extent cx="658495" cy="709295"/>
+            <wp:effectExtent l="0" t="0" r="8255" b="0"/>
+            <wp:wrapSquare wrapText="bothSides"/>
+            <wp:docPr id="38" name="Picture 38"/>
+            <wp:cNvGraphicFramePr>
+              <a:graphicFrameLocks xmlns:a="http://schemas.openxmlformats.org/drawingml/2006/main" noChangeAspect="1"/>
+            </wp:cNvGraphicFramePr>
+            <a:graphic xmlns:a="http://schemas.openxmlformats.org/drawingml/2006/main">
+              <a:graphicData uri="http://schemas.openxmlformats.org/drawingml/2006/picture">
+                <pic:pic xmlns:pic="http://schemas.openxmlformats.org/drawingml/2006/picture">
+                  <pic:nvPicPr>
+                    <pic:cNvPr id="0" name="Picture 4"/>
+                    <pic:cNvPicPr>
+                      <a:picLocks noChangeAspect="1" noChangeArrowheads="1"/>
+                    </pic:cNvPicPr>
+                  </pic:nvPicPr>
+                  <pic:blipFill>
+                    <a:blip r:embed="rId7" cstate="print">
+                      <a:extLst>
+                        <a:ext uri="{28A0092B-C50C-407E-A947-70E740481C1C}">
+                          <a14:useLocalDpi xmlns:a14="http://schemas.microsoft.com/office/drawing/2010/main" val="0"/>
+                        </a:ext>
+                      </a:extLst>
+                    </a:blip>
+                    <a:srcRect/>
+                    <a:stretch>
+                      <a:fillRect/>
+                    </a:stretch>
+                  </pic:blipFill>
+                  <pic:spPr bwMode="auto">
+                    <a:xfrm>
+                      <a:off x="0" y="0"/>
+                      <a:ext cx="658495" cy="709295"/>
+                    </a:xfrm>
+                    <a:prstGeom prst="rect">
+                      <a:avLst/>
+                    </a:prstGeom>
+                    <a:noFill/>
+                    <a:ln>
+                      <a:noFill/>
+                    </a:ln>
+                  </pic:spPr>
+                </pic:pic>
+              </a:graphicData>
+            </a:graphic>
+            <wp14:sizeRelH relativeFrom="margin">
+              <wp14:pctWidth>0</wp14:pctWidth>
+            </wp14:sizeRelH>
+            <wp14:sizeRelV relativeFrom="margin">
+              <wp14:pctHeight>0</wp14:pctHeight>
+            </wp14:sizeRelV>
+          </wp:anchor>
+        </w:drawing>
+      </w:r>
       <w:r>
         <w:rPr>
           <w:noProof/>
@@ -1569,18 +1915,506 @@
         <mc:AlternateContent>
           <mc:Choice Requires="wps">
             <w:drawing>
-              <wp:anchor distT="0" distB="0" distL="114300" distR="114300" simplePos="0" relativeHeight="251680768" behindDoc="0" locked="0" layoutInCell="1" allowOverlap="1" wp14:anchorId="2D311915" wp14:editId="16814E7B">
+              <wp:anchor distT="0" distB="0" distL="114300" distR="114300" simplePos="0" relativeHeight="251711488" behindDoc="0" locked="0" layoutInCell="1" allowOverlap="1" wp14:anchorId="74C3329C" wp14:editId="4F079059">
                 <wp:simplePos x="0" y="0"/>
                 <wp:positionH relativeFrom="column">
-                  <wp:posOffset>3215640</wp:posOffset>
+                  <wp:posOffset>5586095</wp:posOffset>
                 </wp:positionH>
                 <wp:positionV relativeFrom="paragraph">
-                  <wp:posOffset>127635</wp:posOffset>
+                  <wp:posOffset>3293110</wp:posOffset>
                 </wp:positionV>
-                <wp:extent cx="15240" cy="769620"/>
-                <wp:effectExtent l="38100" t="0" r="60960" b="49530"/>
+                <wp:extent cx="1046480" cy="304800"/>
+                <wp:effectExtent l="0" t="0" r="20320" b="19050"/>
                 <wp:wrapNone/>
-                <wp:docPr id="12" name="Straight Arrow Connector 12"/>
+                <wp:docPr id="41" name="Text Box 41"/>
+                <wp:cNvGraphicFramePr/>
+                <a:graphic xmlns:a="http://schemas.openxmlformats.org/drawingml/2006/main">
+                  <a:graphicData uri="http://schemas.microsoft.com/office/word/2010/wordprocessingShape">
+                    <wps:wsp>
+                      <wps:cNvSpPr txBox="1"/>
+                      <wps:spPr>
+                        <a:xfrm>
+                          <a:off x="0" y="0"/>
+                          <a:ext cx="1046480" cy="304800"/>
+                        </a:xfrm>
+                        <a:prstGeom prst="rect">
+                          <a:avLst/>
+                        </a:prstGeom>
+                        <a:solidFill>
+                          <a:schemeClr val="lt1"/>
+                        </a:solidFill>
+                        <a:ln w="6350">
+                          <a:solidFill>
+                            <a:schemeClr val="bg1"/>
+                          </a:solidFill>
+                        </a:ln>
+                      </wps:spPr>
+                      <wps:txbx>
+                        <w:txbxContent>
+                          <w:p>
+                            <w:pPr>
+                              <w:jc w:val="center"/>
+                              <w:rPr>
+                                <w:color w:val="FFFFFF" w:themeColor="background1"/>
+                              </w:rPr>
+                            </w:pPr>
+                            <w:r>
+                              <w:t>Database</w:t>
+                            </w:r>
+                          </w:p>
+                        </w:txbxContent>
+                      </wps:txbx>
+                      <wps:bodyPr rot="0" spcFirstLastPara="0" vertOverflow="overflow" horzOverflow="overflow" vert="horz" wrap="square" lIns="91440" tIns="45720" rIns="91440" bIns="45720" numCol="1" spcCol="0" rtlCol="0" fromWordArt="0" anchor="t" anchorCtr="0" forceAA="0" compatLnSpc="1">
+                        <a:prstTxWarp prst="textNoShape">
+                          <a:avLst/>
+                        </a:prstTxWarp>
+                        <a:noAutofit/>
+                      </wps:bodyPr>
+                    </wps:wsp>
+                  </a:graphicData>
+                </a:graphic>
+                <wp14:sizeRelH relativeFrom="margin">
+                  <wp14:pctWidth>0</wp14:pctWidth>
+                </wp14:sizeRelH>
+                <wp14:sizeRelV relativeFrom="margin">
+                  <wp14:pctHeight>0</wp14:pctHeight>
+                </wp14:sizeRelV>
+              </wp:anchor>
+            </w:drawing>
+          </mc:Choice>
+          <mc:Fallback>
+            <w:pict>
+              <v:shape w14:anchorId="74C3329C" id="Text Box 41" o:spid="_x0000_s1029" type="#_x0000_t202" style="position:absolute;margin-left:439.85pt;margin-top:259.3pt;width:82.4pt;height:24pt;z-index:251711488;visibility:visible;mso-wrap-style:square;mso-width-percent:0;mso-height-percent:0;mso-wrap-distance-left:9pt;mso-wrap-distance-top:0;mso-wrap-distance-right:9pt;mso-wrap-distance-bottom:0;mso-position-horizontal:absolute;mso-position-horizontal-relative:text;mso-position-vertical:absolute;mso-position-vertical-relative:text;mso-width-percent:0;mso-height-percent:0;mso-width-relative:margin;mso-height-relative:margin;v-text-anchor:top" o:gfxdata="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" fillcolor="white [3201]" strokecolor="white [3212]" strokeweight=".5pt">
+                <v:textbox>
+                  <w:txbxContent>
+                    <w:p>
+                      <w:pPr>
+                        <w:jc w:val="center"/>
+                        <w:rPr>
+                          <w:color w:val="FFFFFF" w:themeColor="background1"/>
+                        </w:rPr>
+                      </w:pPr>
+                      <w:r>
+                        <w:t>Database</w:t>
+                      </w:r>
+                    </w:p>
+                  </w:txbxContent>
+                </v:textbox>
+              </v:shape>
+            </w:pict>
+          </mc:Fallback>
+        </mc:AlternateContent>
+      </w:r>
+      <w:r>
+        <w:rPr>
+          <w:noProof/>
+          <w:sz w:val="24"/>
+          <w:szCs w:val="24"/>
+        </w:rPr>
+        <w:drawing>
+          <wp:anchor distT="0" distB="0" distL="114300" distR="114300" simplePos="0" relativeHeight="251715584" behindDoc="0" locked="0" layoutInCell="1" allowOverlap="1" wp14:anchorId="4385E753" wp14:editId="0DB4910C">
+            <wp:simplePos x="0" y="0"/>
+            <wp:positionH relativeFrom="column">
+              <wp:posOffset>4704080</wp:posOffset>
+            </wp:positionH>
+            <wp:positionV relativeFrom="paragraph">
+              <wp:posOffset>3156585</wp:posOffset>
+            </wp:positionV>
+            <wp:extent cx="551180" cy="535305"/>
+            <wp:effectExtent l="0" t="0" r="1270" b="0"/>
+            <wp:wrapSquare wrapText="bothSides"/>
+            <wp:docPr id="43" name="Picture 43"/>
+            <wp:cNvGraphicFramePr>
+              <a:graphicFrameLocks xmlns:a="http://schemas.openxmlformats.org/drawingml/2006/main" noChangeAspect="1"/>
+            </wp:cNvGraphicFramePr>
+            <a:graphic xmlns:a="http://schemas.openxmlformats.org/drawingml/2006/main">
+              <a:graphicData uri="http://schemas.openxmlformats.org/drawingml/2006/picture">
+                <pic:pic xmlns:pic="http://schemas.openxmlformats.org/drawingml/2006/picture">
+                  <pic:nvPicPr>
+                    <pic:cNvPr id="0" name="Picture 1"/>
+                    <pic:cNvPicPr>
+                      <a:picLocks noChangeAspect="1" noChangeArrowheads="1"/>
+                    </pic:cNvPicPr>
+                  </pic:nvPicPr>
+                  <pic:blipFill>
+                    <a:blip r:embed="rId8" cstate="print">
+                      <a:extLst>
+                        <a:ext uri="{28A0092B-C50C-407E-A947-70E740481C1C}">
+                          <a14:useLocalDpi xmlns:a14="http://schemas.microsoft.com/office/drawing/2010/main" val="0"/>
+                        </a:ext>
+                      </a:extLst>
+                    </a:blip>
+                    <a:srcRect/>
+                    <a:stretch>
+                      <a:fillRect/>
+                    </a:stretch>
+                  </pic:blipFill>
+                  <pic:spPr bwMode="auto">
+                    <a:xfrm>
+                      <a:off x="0" y="0"/>
+                      <a:ext cx="551180" cy="535305"/>
+                    </a:xfrm>
+                    <a:prstGeom prst="rect">
+                      <a:avLst/>
+                    </a:prstGeom>
+                    <a:noFill/>
+                    <a:ln>
+                      <a:noFill/>
+                    </a:ln>
+                  </pic:spPr>
+                </pic:pic>
+              </a:graphicData>
+            </a:graphic>
+            <wp14:sizeRelH relativeFrom="margin">
+              <wp14:pctWidth>0</wp14:pctWidth>
+            </wp14:sizeRelH>
+            <wp14:sizeRelV relativeFrom="margin">
+              <wp14:pctHeight>0</wp14:pctHeight>
+            </wp14:sizeRelV>
+          </wp:anchor>
+        </w:drawing>
+      </w:r>
+      <w:r>
+        <w:rPr>
+          <w:noProof/>
+          <w:sz w:val="24"/>
+          <w:szCs w:val="24"/>
+        </w:rPr>
+        <w:drawing>
+          <wp:anchor distT="0" distB="0" distL="114300" distR="114300" simplePos="0" relativeHeight="251713536" behindDoc="0" locked="0" layoutInCell="1" allowOverlap="1" wp14:anchorId="55BABC38" wp14:editId="1E2AAF61">
+            <wp:simplePos x="0" y="0"/>
+            <wp:positionH relativeFrom="column">
+              <wp:posOffset>3103880</wp:posOffset>
+            </wp:positionH>
+            <wp:positionV relativeFrom="paragraph">
+              <wp:posOffset>3156585</wp:posOffset>
+            </wp:positionV>
+            <wp:extent cx="551180" cy="535305"/>
+            <wp:effectExtent l="0" t="0" r="1270" b="0"/>
+            <wp:wrapSquare wrapText="bothSides"/>
+            <wp:docPr id="42" name="Picture 42"/>
+            <wp:cNvGraphicFramePr>
+              <a:graphicFrameLocks xmlns:a="http://schemas.openxmlformats.org/drawingml/2006/main" noChangeAspect="1"/>
+            </wp:cNvGraphicFramePr>
+            <a:graphic xmlns:a="http://schemas.openxmlformats.org/drawingml/2006/main">
+              <a:graphicData uri="http://schemas.openxmlformats.org/drawingml/2006/picture">
+                <pic:pic xmlns:pic="http://schemas.openxmlformats.org/drawingml/2006/picture">
+                  <pic:nvPicPr>
+                    <pic:cNvPr id="0" name="Picture 1"/>
+                    <pic:cNvPicPr>
+                      <a:picLocks noChangeAspect="1" noChangeArrowheads="1"/>
+                    </pic:cNvPicPr>
+                  </pic:nvPicPr>
+                  <pic:blipFill>
+                    <a:blip r:embed="rId8" cstate="print">
+                      <a:extLst>
+                        <a:ext uri="{28A0092B-C50C-407E-A947-70E740481C1C}">
+                          <a14:useLocalDpi xmlns:a14="http://schemas.microsoft.com/office/drawing/2010/main" val="0"/>
+                        </a:ext>
+                      </a:extLst>
+                    </a:blip>
+                    <a:srcRect/>
+                    <a:stretch>
+                      <a:fillRect/>
+                    </a:stretch>
+                  </pic:blipFill>
+                  <pic:spPr bwMode="auto">
+                    <a:xfrm>
+                      <a:off x="0" y="0"/>
+                      <a:ext cx="551180" cy="535305"/>
+                    </a:xfrm>
+                    <a:prstGeom prst="rect">
+                      <a:avLst/>
+                    </a:prstGeom>
+                    <a:noFill/>
+                    <a:ln>
+                      <a:noFill/>
+                    </a:ln>
+                  </pic:spPr>
+                </pic:pic>
+              </a:graphicData>
+            </a:graphic>
+            <wp14:sizeRelH relativeFrom="margin">
+              <wp14:pctWidth>0</wp14:pctWidth>
+            </wp14:sizeRelH>
+            <wp14:sizeRelV relativeFrom="margin">
+              <wp14:pctHeight>0</wp14:pctHeight>
+            </wp14:sizeRelV>
+          </wp:anchor>
+        </w:drawing>
+      </w:r>
+      <w:r>
+        <w:rPr>
+          <w:noProof/>
+          <w:sz w:val="24"/>
+          <w:szCs w:val="24"/>
+        </w:rPr>
+        <mc:AlternateContent>
+          <mc:Choice Requires="wps">
+            <w:drawing>
+              <wp:anchor distT="0" distB="0" distL="114300" distR="114300" simplePos="0" relativeHeight="251655165" behindDoc="0" locked="0" layoutInCell="1" allowOverlap="1" wp14:anchorId="65155882" wp14:editId="1D814BE7">
+                <wp:simplePos x="0" y="0"/>
+                <wp:positionH relativeFrom="margin">
+                  <wp:posOffset>1222375</wp:posOffset>
+                </wp:positionH>
+                <wp:positionV relativeFrom="paragraph">
+                  <wp:posOffset>3127375</wp:posOffset>
+                </wp:positionV>
+                <wp:extent cx="4329953" cy="667871"/>
+                <wp:effectExtent l="0" t="0" r="13970" b="18415"/>
+                <wp:wrapNone/>
+                <wp:docPr id="37" name="Rectangle: Rounded Corners 37"/>
+                <wp:cNvGraphicFramePr/>
+                <a:graphic xmlns:a="http://schemas.openxmlformats.org/drawingml/2006/main">
+                  <a:graphicData uri="http://schemas.microsoft.com/office/word/2010/wordprocessingShape">
+                    <wps:wsp>
+                      <wps:cNvSpPr/>
+                      <wps:spPr>
+                        <a:xfrm>
+                          <a:off x="0" y="0"/>
+                          <a:ext cx="4329953" cy="667871"/>
+                        </a:xfrm>
+                        <a:prstGeom prst="roundRect">
+                          <a:avLst/>
+                        </a:prstGeom>
+                        <a:solidFill>
+                          <a:schemeClr val="bg1"/>
+                        </a:solidFill>
+                        <a:ln>
+                          <a:prstDash val="lgDashDotDot"/>
+                        </a:ln>
+                      </wps:spPr>
+                      <wps:style>
+                        <a:lnRef idx="2">
+                          <a:schemeClr val="accent1">
+                            <a:shade val="50000"/>
+                          </a:schemeClr>
+                        </a:lnRef>
+                        <a:fillRef idx="1">
+                          <a:schemeClr val="accent1"/>
+                        </a:fillRef>
+                        <a:effectRef idx="0">
+                          <a:schemeClr val="accent1"/>
+                        </a:effectRef>
+                        <a:fontRef idx="minor">
+                          <a:schemeClr val="lt1"/>
+                        </a:fontRef>
+                      </wps:style>
+                      <wps:bodyPr rot="0" spcFirstLastPara="0" vertOverflow="overflow" horzOverflow="overflow" vert="horz" wrap="square" lIns="91440" tIns="45720" rIns="91440" bIns="45720" numCol="1" spcCol="0" rtlCol="0" fromWordArt="0" anchor="ctr" anchorCtr="0" forceAA="0" compatLnSpc="1">
+                        <a:prstTxWarp prst="textNoShape">
+                          <a:avLst/>
+                        </a:prstTxWarp>
+                        <a:noAutofit/>
+                      </wps:bodyPr>
+                    </wps:wsp>
+                  </a:graphicData>
+                </a:graphic>
+                <wp14:sizeRelH relativeFrom="margin">
+                  <wp14:pctWidth>0</wp14:pctWidth>
+                </wp14:sizeRelH>
+                <wp14:sizeRelV relativeFrom="margin">
+                  <wp14:pctHeight>0</wp14:pctHeight>
+                </wp14:sizeRelV>
+              </wp:anchor>
+            </w:drawing>
+          </mc:Choice>
+          <mc:Fallback>
+            <w:pict>
+              <v:roundrect w14:anchorId="084DC0B0" id="Rectangle: Rounded Corners 37" o:spid="_x0000_s1026" style="position:absolute;margin-left:96.25pt;margin-top:246.25pt;width:340.95pt;height:52.6pt;z-index:251655165;visibility:visible;mso-wrap-style:square;mso-width-percent:0;mso-height-percent:0;mso-wrap-distance-left:9pt;mso-wrap-distance-top:0;mso-wrap-distance-right:9pt;mso-wrap-distance-bottom:0;mso-position-horizontal:absolute;mso-position-horizontal-relative:margin;mso-position-vertical:absolute;mso-position-vertical-relative:text;mso-width-percent:0;mso-height-percent:0;mso-width-relative:margin;mso-height-relative:margin;v-text-anchor:middle" arcsize="10923f" o:gfxdata="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" fillcolor="white [3212]" strokecolor="#1f3763 [1604]" strokeweight="1pt">
+                <v:stroke dashstyle="longDashDotDot" joinstyle="miter"/>
+                <w10:wrap anchorx="margin"/>
+              </v:roundrect>
+            </w:pict>
+          </mc:Fallback>
+        </mc:AlternateContent>
+      </w:r>
+      <w:r>
+        <w:rPr>
+          <w:noProof/>
+          <w:sz w:val="24"/>
+          <w:szCs w:val="24"/>
+        </w:rPr>
+        <w:drawing>
+          <wp:anchor distT="0" distB="0" distL="114300" distR="114300" simplePos="0" relativeHeight="251662336" behindDoc="0" locked="0" layoutInCell="1" allowOverlap="1" wp14:anchorId="282B0981" wp14:editId="17E8C546">
+            <wp:simplePos x="0" y="0"/>
+            <wp:positionH relativeFrom="column">
+              <wp:posOffset>1419225</wp:posOffset>
+            </wp:positionH>
+            <wp:positionV relativeFrom="paragraph">
+              <wp:posOffset>3156585</wp:posOffset>
+            </wp:positionV>
+            <wp:extent cx="551180" cy="535305"/>
+            <wp:effectExtent l="0" t="0" r="1270" b="0"/>
+            <wp:wrapSquare wrapText="bothSides"/>
+            <wp:docPr id="3" name="Picture 3"/>
+            <wp:cNvGraphicFramePr>
+              <a:graphicFrameLocks xmlns:a="http://schemas.openxmlformats.org/drawingml/2006/main" noChangeAspect="1"/>
+            </wp:cNvGraphicFramePr>
+            <a:graphic xmlns:a="http://schemas.openxmlformats.org/drawingml/2006/main">
+              <a:graphicData uri="http://schemas.openxmlformats.org/drawingml/2006/picture">
+                <pic:pic xmlns:pic="http://schemas.openxmlformats.org/drawingml/2006/picture">
+                  <pic:nvPicPr>
+                    <pic:cNvPr id="0" name="Picture 1"/>
+                    <pic:cNvPicPr>
+                      <a:picLocks noChangeAspect="1" noChangeArrowheads="1"/>
+                    </pic:cNvPicPr>
+                  </pic:nvPicPr>
+                  <pic:blipFill>
+                    <a:blip r:embed="rId8" cstate="print">
+                      <a:extLst>
+                        <a:ext uri="{28A0092B-C50C-407E-A947-70E740481C1C}">
+                          <a14:useLocalDpi xmlns:a14="http://schemas.microsoft.com/office/drawing/2010/main" val="0"/>
+                        </a:ext>
+                      </a:extLst>
+                    </a:blip>
+                    <a:srcRect/>
+                    <a:stretch>
+                      <a:fillRect/>
+                    </a:stretch>
+                  </pic:blipFill>
+                  <pic:spPr bwMode="auto">
+                    <a:xfrm>
+                      <a:off x="0" y="0"/>
+                      <a:ext cx="551180" cy="535305"/>
+                    </a:xfrm>
+                    <a:prstGeom prst="rect">
+                      <a:avLst/>
+                    </a:prstGeom>
+                    <a:noFill/>
+                    <a:ln>
+                      <a:noFill/>
+                    </a:ln>
+                  </pic:spPr>
+                </pic:pic>
+              </a:graphicData>
+            </a:graphic>
+            <wp14:sizeRelH relativeFrom="margin">
+              <wp14:pctWidth>0</wp14:pctWidth>
+            </wp14:sizeRelH>
+            <wp14:sizeRelV relativeFrom="margin">
+              <wp14:pctHeight>0</wp14:pctHeight>
+            </wp14:sizeRelV>
+          </wp:anchor>
+        </w:drawing>
+      </w:r>
+      <w:r>
+        <w:rPr>
+          <w:noProof/>
+          <w:sz w:val="24"/>
+          <w:szCs w:val="24"/>
+        </w:rPr>
+        <mc:AlternateContent>
+          <mc:Choice Requires="wps">
+            <w:drawing>
+              <wp:anchor distT="0" distB="0" distL="114300" distR="114300" simplePos="0" relativeHeight="251709440" behindDoc="0" locked="0" layoutInCell="1" allowOverlap="1" wp14:anchorId="614AF06B" wp14:editId="5F4B111E">
+                <wp:simplePos x="0" y="0"/>
+                <wp:positionH relativeFrom="column">
+                  <wp:posOffset>3834976</wp:posOffset>
+                </wp:positionH>
+                <wp:positionV relativeFrom="paragraph">
+                  <wp:posOffset>2349923</wp:posOffset>
+                </wp:positionV>
+                <wp:extent cx="1046480" cy="304800"/>
+                <wp:effectExtent l="0" t="0" r="20320" b="19050"/>
+                <wp:wrapNone/>
+                <wp:docPr id="40" name="Text Box 40"/>
+                <wp:cNvGraphicFramePr/>
+                <a:graphic xmlns:a="http://schemas.openxmlformats.org/drawingml/2006/main">
+                  <a:graphicData uri="http://schemas.microsoft.com/office/word/2010/wordprocessingShape">
+                    <wps:wsp>
+                      <wps:cNvSpPr txBox="1"/>
+                      <wps:spPr>
+                        <a:xfrm>
+                          <a:off x="0" y="0"/>
+                          <a:ext cx="1046480" cy="304800"/>
+                        </a:xfrm>
+                        <a:prstGeom prst="rect">
+                          <a:avLst/>
+                        </a:prstGeom>
+                        <a:solidFill>
+                          <a:schemeClr val="lt1"/>
+                        </a:solidFill>
+                        <a:ln w="6350">
+                          <a:solidFill>
+                            <a:schemeClr val="bg1"/>
+                          </a:solidFill>
+                        </a:ln>
+                      </wps:spPr>
+                      <wps:txbx>
+                        <w:txbxContent>
+                          <w:p>
+                            <w:pPr>
+                              <w:rPr>
+                                <w:color w:val="FFFFFF" w:themeColor="background1"/>
+                              </w:rPr>
+                            </w:pPr>
+                            <w:r>
+                              <w:t>Cache</w:t>
+                            </w:r>
+                          </w:p>
+                        </w:txbxContent>
+                      </wps:txbx>
+                      <wps:bodyPr rot="0" spcFirstLastPara="0" vertOverflow="overflow" horzOverflow="overflow" vert="horz" wrap="square" lIns="91440" tIns="45720" rIns="91440" bIns="45720" numCol="1" spcCol="0" rtlCol="0" fromWordArt="0" anchor="t" anchorCtr="0" forceAA="0" compatLnSpc="1">
+                        <a:prstTxWarp prst="textNoShape">
+                          <a:avLst/>
+                        </a:prstTxWarp>
+                        <a:noAutofit/>
+                      </wps:bodyPr>
+                    </wps:wsp>
+                  </a:graphicData>
+                </a:graphic>
+                <wp14:sizeRelH relativeFrom="margin">
+                  <wp14:pctWidth>0</wp14:pctWidth>
+                </wp14:sizeRelH>
+                <wp14:sizeRelV relativeFrom="margin">
+                  <wp14:pctHeight>0</wp14:pctHeight>
+                </wp14:sizeRelV>
+              </wp:anchor>
+            </w:drawing>
+          </mc:Choice>
+          <mc:Fallback>
+            <w:pict>
+              <v:shape w14:anchorId="614AF06B" id="Text Box 40" o:spid="_x0000_s1030" type="#_x0000_t202" style="position:absolute;margin-left:301.95pt;margin-top:185.05pt;width:82.4pt;height:24pt;z-index:251709440;visibility:visible;mso-wrap-style:square;mso-width-percent:0;mso-height-percent:0;mso-wrap-distance-left:9pt;mso-wrap-distance-top:0;mso-wrap-distance-right:9pt;mso-wrap-distance-bottom:0;mso-position-horizontal:absolute;mso-position-horizontal-relative:text;mso-position-vertical:absolute;mso-position-vertical-relative:text;mso-width-percent:0;mso-height-percent:0;mso-width-relative:margin;mso-height-relative:margin;v-text-anchor:top" o:gfxdata="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" fillcolor="white [3201]" strokecolor="white [3212]" strokeweight=".5pt">
+                <v:textbox>
+                  <w:txbxContent>
+                    <w:p>
+                      <w:pPr>
+                        <w:rPr>
+                          <w:color w:val="FFFFFF" w:themeColor="background1"/>
+                        </w:rPr>
+                      </w:pPr>
+                      <w:r>
+                        <w:t>Cache</w:t>
+                      </w:r>
+                    </w:p>
+                  </w:txbxContent>
+                </v:textbox>
+              </v:shape>
+            </w:pict>
+          </mc:Fallback>
+        </mc:AlternateContent>
+      </w:r>
+      <w:r>
+        <w:rPr>
+          <w:noProof/>
+          <w:sz w:val="36"/>
+          <w:szCs w:val="36"/>
+        </w:rPr>
+        <mc:AlternateContent>
+          <mc:Choice Requires="wps">
+            <w:drawing>
+              <wp:anchor distT="0" distB="0" distL="114300" distR="114300" simplePos="0" relativeHeight="251707392" behindDoc="0" locked="0" layoutInCell="1" allowOverlap="1" wp14:anchorId="0BC3D27E" wp14:editId="53218E9E">
+                <wp:simplePos x="0" y="0"/>
+                <wp:positionH relativeFrom="column">
+                  <wp:posOffset>3276600</wp:posOffset>
+                </wp:positionH>
+                <wp:positionV relativeFrom="paragraph">
+                  <wp:posOffset>1345933</wp:posOffset>
+                </wp:positionV>
+                <wp:extent cx="12032" cy="770021"/>
+                <wp:effectExtent l="76200" t="38100" r="64770" b="49530"/>
+                <wp:wrapNone/>
+                <wp:docPr id="39" name="Straight Arrow Connector 39"/>
                 <wp:cNvGraphicFramePr/>
                 <a:graphic xmlns:a="http://schemas.openxmlformats.org/drawingml/2006/main">
                   <a:graphicData uri="http://schemas.microsoft.com/office/word/2010/wordprocessingShape">
@@ -1589,12 +2423,13 @@
                       <wps:spPr>
                         <a:xfrm>
                           <a:off x="0" y="0"/>
-                          <a:ext cx="15240" cy="769620"/>
+                          <a:ext cx="12032" cy="770021"/>
                         </a:xfrm>
                         <a:prstGeom prst="straightConnector1">
                           <a:avLst/>
                         </a:prstGeom>
                         <a:ln>
+                          <a:headEnd type="triangle"/>
                           <a:tailEnd type="triangle"/>
                         </a:ln>
                       </wps:spPr>
@@ -1621,31 +2456,13 @@
           </mc:Choice>
           <mc:Fallback>
             <w:pict>
-              <v:shape w14:anchorId="3640E667" id="Straight Arrow Connector 12" o:spid="_x0000_s1026" type="#_x0000_t32" style="position:absolute;margin-left:253.2pt;margin-top:10.05pt;width:1.2pt;height:60.6pt;z-index:251680768;visibility:visible;mso-wrap-style:square;mso-wrap-distance-left:9pt;mso-wrap-distance-top:0;mso-wrap-distance-right:9pt;mso-wrap-distance-bottom:0;mso-position-horizontal:absolute;mso-position-horizontal-relative:text;mso-position-vertical:absolute;mso-position-vertical-relative:text" o:gfxdata="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" strokecolor="#4472c4 [3204]" strokeweight=".5pt">
-                <v:stroke endarrow="block" joinstyle="miter"/>
+              <v:shape w14:anchorId="3872F9B9" id="Straight Arrow Connector 39" o:spid="_x0000_s1026" type="#_x0000_t32" style="position:absolute;margin-left:258pt;margin-top:106pt;width:.95pt;height:60.65pt;z-index:251707392;visibility:visible;mso-wrap-style:square;mso-wrap-distance-left:9pt;mso-wrap-distance-top:0;mso-wrap-distance-right:9pt;mso-wrap-distance-bottom:0;mso-position-horizontal:absolute;mso-position-horizontal-relative:text;mso-position-vertical:absolute;mso-position-vertical-relative:text" o:gfxdata="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" strokecolor="#4472c4 [3204]" strokeweight=".5pt">
+                <v:stroke startarrow="block" endarrow="block" joinstyle="miter"/>
               </v:shape>
             </w:pict>
           </mc:Fallback>
         </mc:AlternateContent>
       </w:r>
-    </w:p>
-    <w:p>
-      <w:pPr>
-        <w:rPr>
-          <w:noProof/>
-          <w:sz w:val="24"/>
-          <w:szCs w:val="24"/>
-        </w:rPr>
-      </w:pPr>
-    </w:p>
-    <w:p>
-      <w:pPr>
-        <w:rPr>
-          <w:noProof/>
-          <w:sz w:val="24"/>
-          <w:szCs w:val="24"/>
-        </w:rPr>
-      </w:pPr>
       <w:r>
         <w:rPr>
           <w:noProof/>
@@ -1655,16 +2472,16 @@
         <mc:AlternateContent>
           <mc:Choice Requires="wps">
             <w:drawing>
-              <wp:anchor distT="0" distB="0" distL="114300" distR="114300" simplePos="0" relativeHeight="251663360" behindDoc="0" locked="0" layoutInCell="1" allowOverlap="1" wp14:anchorId="2B2F77E9" wp14:editId="6C2B49A9">
+              <wp:anchor distT="0" distB="0" distL="114300" distR="114300" simplePos="0" relativeHeight="251663360" behindDoc="0" locked="0" layoutInCell="1" allowOverlap="1" wp14:anchorId="2B2F77E9" wp14:editId="01AC623F">
                 <wp:simplePos x="0" y="0"/>
                 <wp:positionH relativeFrom="column">
-                  <wp:posOffset>-182880</wp:posOffset>
+                  <wp:posOffset>-179705</wp:posOffset>
                 </wp:positionH>
                 <wp:positionV relativeFrom="paragraph">
-                  <wp:posOffset>317500</wp:posOffset>
+                  <wp:posOffset>380699</wp:posOffset>
                 </wp:positionV>
-                <wp:extent cx="1623060" cy="1028700"/>
-                <wp:effectExtent l="0" t="0" r="15240" b="19050"/>
+                <wp:extent cx="1111827" cy="602268"/>
+                <wp:effectExtent l="0" t="0" r="12700" b="26670"/>
                 <wp:wrapNone/>
                 <wp:docPr id="4" name="Rectangle: Rounded Corners 4"/>
                 <wp:cNvGraphicFramePr/>
@@ -1675,7 +2492,7 @@
                       <wps:spPr>
                         <a:xfrm>
                           <a:off x="0" y="0"/>
-                          <a:ext cx="1623060" cy="1028700"/>
+                          <a:ext cx="1111827" cy="602268"/>
                         </a:xfrm>
                         <a:prstGeom prst="roundRect">
                           <a:avLst/>
@@ -1706,12 +2523,18 @@
                     </wps:wsp>
                   </a:graphicData>
                 </a:graphic>
+                <wp14:sizeRelH relativeFrom="margin">
+                  <wp14:pctWidth>0</wp14:pctWidth>
+                </wp14:sizeRelH>
+                <wp14:sizeRelV relativeFrom="margin">
+                  <wp14:pctHeight>0</wp14:pctHeight>
+                </wp14:sizeRelV>
               </wp:anchor>
             </w:drawing>
           </mc:Choice>
           <mc:Fallback>
             <w:pict>
-              <v:roundrect w14:anchorId="0E42A069" id="Rectangle: Rounded Corners 4" o:spid="_x0000_s1026" style="position:absolute;margin-left:-14.4pt;margin-top:25pt;width:127.8pt;height:81pt;z-index:251663360;visibility:visible;mso-wrap-style:square;mso-wrap-distance-left:9pt;mso-wrap-distance-top:0;mso-wrap-distance-right:9pt;mso-wrap-distance-bottom:0;mso-position-horizontal:absolute;mso-position-horizontal-relative:text;mso-position-vertical:absolute;mso-position-vertical-relative:text;v-text-anchor:middle" arcsize="10923f" o:gfxdata="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" fillcolor="#4472c4 [3204]" strokecolor="#1f3763 [1604]" strokeweight="1pt">
+              <v:roundrect w14:anchorId="2832E18E" id="Rectangle: Rounded Corners 4" o:spid="_x0000_s1026" style="position:absolute;margin-left:-14.15pt;margin-top:30pt;width:87.55pt;height:47.4pt;z-index:251663360;visibility:visible;mso-wrap-style:square;mso-width-percent:0;mso-height-percent:0;mso-wrap-distance-left:9pt;mso-wrap-distance-top:0;mso-wrap-distance-right:9pt;mso-wrap-distance-bottom:0;mso-position-horizontal:absolute;mso-position-horizontal-relative:text;mso-position-vertical:absolute;mso-position-vertical-relative:text;mso-width-percent:0;mso-height-percent:0;mso-width-relative:margin;mso-height-relative:margin;v-text-anchor:middle" arcsize="10923f" o:gfxdata="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" fillcolor="#4472c4 [3204]" strokecolor="#1f3763 [1604]" strokeweight="1pt">
                 <v:stroke joinstyle="miter"/>
               </v:roundrect>
             </w:pict>
@@ -1727,97 +2550,16 @@
         <mc:AlternateContent>
           <mc:Choice Requires="wps">
             <w:drawing>
-              <wp:anchor distT="0" distB="0" distL="114300" distR="114300" simplePos="0" relativeHeight="251667456" behindDoc="0" locked="0" layoutInCell="1" allowOverlap="1" wp14:anchorId="0772F133" wp14:editId="448FED14">
+              <wp:anchor distT="0" distB="0" distL="114300" distR="114300" simplePos="0" relativeHeight="251672576" behindDoc="0" locked="0" layoutInCell="1" allowOverlap="1" wp14:anchorId="6DBCD3B3" wp14:editId="1C38D691">
                 <wp:simplePos x="0" y="0"/>
-                <wp:positionH relativeFrom="column">
-                  <wp:posOffset>5006340</wp:posOffset>
+                <wp:positionH relativeFrom="margin">
+                  <wp:posOffset>-81647</wp:posOffset>
                 </wp:positionH>
                 <wp:positionV relativeFrom="paragraph">
-                  <wp:posOffset>264160</wp:posOffset>
+                  <wp:posOffset>475916</wp:posOffset>
                 </wp:positionV>
-                <wp:extent cx="1623060" cy="1028700"/>
-                <wp:effectExtent l="0" t="0" r="15240" b="19050"/>
-                <wp:wrapNone/>
-                <wp:docPr id="6" name="Rectangle: Rounded Corners 6"/>
-                <wp:cNvGraphicFramePr/>
-                <a:graphic xmlns:a="http://schemas.openxmlformats.org/drawingml/2006/main">
-                  <a:graphicData uri="http://schemas.microsoft.com/office/word/2010/wordprocessingShape">
-                    <wps:wsp>
-                      <wps:cNvSpPr/>
-                      <wps:spPr>
-                        <a:xfrm>
-                          <a:off x="0" y="0"/>
-                          <a:ext cx="1623060" cy="1028700"/>
-                        </a:xfrm>
-                        <a:prstGeom prst="roundRect">
-                          <a:avLst/>
-                        </a:prstGeom>
-                      </wps:spPr>
-                      <wps:style>
-                        <a:lnRef idx="2">
-                          <a:schemeClr val="accent1">
-                            <a:shade val="50000"/>
-                          </a:schemeClr>
-                        </a:lnRef>
-                        <a:fillRef idx="1">
-                          <a:schemeClr val="accent1"/>
-                        </a:fillRef>
-                        <a:effectRef idx="0">
-                          <a:schemeClr val="accent1"/>
-                        </a:effectRef>
-                        <a:fontRef idx="minor">
-                          <a:schemeClr val="lt1"/>
-                        </a:fontRef>
-                      </wps:style>
-                      <wps:bodyPr rot="0" spcFirstLastPara="0" vertOverflow="overflow" horzOverflow="overflow" vert="horz" wrap="square" lIns="91440" tIns="45720" rIns="91440" bIns="45720" numCol="1" spcCol="0" rtlCol="0" fromWordArt="0" anchor="ctr" anchorCtr="0" forceAA="0" compatLnSpc="1">
-                        <a:prstTxWarp prst="textNoShape">
-                          <a:avLst/>
-                        </a:prstTxWarp>
-                        <a:noAutofit/>
-                      </wps:bodyPr>
-                    </wps:wsp>
-                  </a:graphicData>
-                </a:graphic>
-              </wp:anchor>
-            </w:drawing>
-          </mc:Choice>
-          <mc:Fallback>
-            <w:pict>
-              <v:roundrect w14:anchorId="6BA02474" id="Rectangle: Rounded Corners 6" o:spid="_x0000_s1026" style="position:absolute;margin-left:394.2pt;margin-top:20.8pt;width:127.8pt;height:81pt;z-index:251667456;visibility:visible;mso-wrap-style:square;mso-wrap-distance-left:9pt;mso-wrap-distance-top:0;mso-wrap-distance-right:9pt;mso-wrap-distance-bottom:0;mso-position-horizontal:absolute;mso-position-horizontal-relative:text;mso-position-vertical:absolute;mso-position-vertical-relative:text;v-text-anchor:middle" arcsize="10923f" o:gfxdata="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" fillcolor="#4472c4 [3204]" strokecolor="#1f3763 [1604]" strokeweight="1pt">
-                <v:stroke joinstyle="miter"/>
-              </v:roundrect>
-            </w:pict>
-          </mc:Fallback>
-        </mc:AlternateContent>
-      </w:r>
-    </w:p>
-    <w:p>
-      <w:pPr>
-        <w:rPr>
-          <w:noProof/>
-          <w:sz w:val="24"/>
-          <w:szCs w:val="24"/>
-        </w:rPr>
-      </w:pPr>
-      <w:r>
-        <w:rPr>
-          <w:noProof/>
-          <w:sz w:val="24"/>
-          <w:szCs w:val="24"/>
-        </w:rPr>
-        <mc:AlternateContent>
-          <mc:Choice Requires="wps">
-            <w:drawing>
-              <wp:anchor distT="0" distB="0" distL="114300" distR="114300" simplePos="0" relativeHeight="251672576" behindDoc="0" locked="0" layoutInCell="1" allowOverlap="1" wp14:anchorId="6DBCD3B3" wp14:editId="7027C393">
-                <wp:simplePos x="0" y="0"/>
-                <wp:positionH relativeFrom="margin">
-                  <wp:align>left</wp:align>
-                </wp:positionH>
-                <wp:positionV relativeFrom="paragraph">
-                  <wp:posOffset>218440</wp:posOffset>
-                </wp:positionV>
-                <wp:extent cx="1188720" cy="563880"/>
-                <wp:effectExtent l="0" t="0" r="11430" b="26670"/>
+                <wp:extent cx="948690" cy="428625"/>
+                <wp:effectExtent l="0" t="0" r="22860" b="28575"/>
                 <wp:wrapNone/>
                 <wp:docPr id="13" name="Text Box 13"/>
                 <wp:cNvGraphicFramePr/>
@@ -1828,7 +2570,7 @@
                       <wps:spPr>
                         <a:xfrm flipH="1">
                           <a:off x="0" y="0"/>
-                          <a:ext cx="1188720" cy="563880"/>
+                          <a:ext cx="948690" cy="428625"/>
                         </a:xfrm>
                         <a:prstGeom prst="rect">
                           <a:avLst/>
@@ -1878,7 +2620,7 @@
           </mc:Choice>
           <mc:Fallback>
             <w:pict>
-              <v:shape w14:anchorId="6DBCD3B3" id="Text Box 13" o:spid="_x0000_s1028" type="#_x0000_t202" style="position:absolute;margin-left:0;margin-top:17.2pt;width:93.6pt;height:44.4pt;flip:x;z-index:251672576;visibility:visible;mso-wrap-style:square;mso-width-percent:0;mso-height-percent:0;mso-wrap-distance-left:9pt;mso-wrap-distance-top:0;mso-wrap-distance-right:9pt;mso-wrap-distance-bottom:0;mso-position-horizontal:left;mso-position-horizontal-relative:margin;mso-position-vertical:absolute;mso-position-vertical-relative:text;mso-width-percent:0;mso-height-percent:0;mso-width-relative:margin;mso-height-relative:margin;v-text-anchor:top" o:gfxdata="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" fillcolor="#4472c4 [3204]" strokecolor="#4472c4 [3204]" strokeweight=".5pt">
+              <v:shape w14:anchorId="6DBCD3B3" id="Text Box 13" o:spid="_x0000_s1031" type="#_x0000_t202" style="position:absolute;margin-left:-6.45pt;margin-top:37.45pt;width:74.7pt;height:33.75pt;flip:x;z-index:251672576;visibility:visible;mso-wrap-style:square;mso-width-percent:0;mso-height-percent:0;mso-wrap-distance-left:9pt;mso-wrap-distance-top:0;mso-wrap-distance-right:9pt;mso-wrap-distance-bottom:0;mso-position-horizontal:absolute;mso-position-horizontal-relative:margin;mso-position-vertical:absolute;mso-position-vertical-relative:text;mso-width-percent:0;mso-height-percent:0;mso-width-relative:margin;mso-height-relative:margin;v-text-anchor:top" o:gfxdata="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" fillcolor="#4472c4 [3204]" strokecolor="#4472c4 [3204]" strokeweight=".5pt">
                 <v:textbox>
                   <w:txbxContent>
                     <w:p>
@@ -1910,18 +2652,18 @@
         <mc:AlternateContent>
           <mc:Choice Requires="wps">
             <w:drawing>
-              <wp:anchor distT="0" distB="0" distL="114300" distR="114300" simplePos="0" relativeHeight="251676672" behindDoc="0" locked="0" layoutInCell="1" allowOverlap="1" wp14:anchorId="7EDDDC21" wp14:editId="77C0B361">
+              <wp:anchor distT="0" distB="0" distL="114300" distR="114300" simplePos="0" relativeHeight="251704320" behindDoc="0" locked="0" layoutInCell="1" allowOverlap="1" wp14:anchorId="267EB1DF" wp14:editId="4978C07B">
                 <wp:simplePos x="0" y="0"/>
-                <wp:positionH relativeFrom="column">
-                  <wp:posOffset>2971800</wp:posOffset>
+                <wp:positionH relativeFrom="margin">
+                  <wp:posOffset>4932613</wp:posOffset>
                 </wp:positionH>
                 <wp:positionV relativeFrom="paragraph">
-                  <wp:posOffset>248920</wp:posOffset>
+                  <wp:posOffset>504391</wp:posOffset>
                 </wp:positionV>
-                <wp:extent cx="701040" cy="563880"/>
-                <wp:effectExtent l="0" t="0" r="22860" b="26670"/>
+                <wp:extent cx="948690" cy="428625"/>
+                <wp:effectExtent l="0" t="0" r="22860" b="28575"/>
                 <wp:wrapNone/>
-                <wp:docPr id="15" name="Text Box 15"/>
+                <wp:docPr id="33" name="Text Box 33"/>
                 <wp:cNvGraphicFramePr/>
                 <a:graphic xmlns:a="http://schemas.openxmlformats.org/drawingml/2006/main">
                   <a:graphicData uri="http://schemas.microsoft.com/office/word/2010/wordprocessingShape">
@@ -1930,7 +2672,266 @@
                       <wps:spPr>
                         <a:xfrm flipH="1">
                           <a:off x="0" y="0"/>
-                          <a:ext cx="701040" cy="563880"/>
+                          <a:ext cx="948690" cy="428625"/>
+                        </a:xfrm>
+                        <a:prstGeom prst="rect">
+                          <a:avLst/>
+                        </a:prstGeom>
+                        <a:solidFill>
+                          <a:schemeClr val="accent1"/>
+                        </a:solidFill>
+                        <a:ln w="6350">
+                          <a:solidFill>
+                            <a:schemeClr val="accent1"/>
+                          </a:solidFill>
+                        </a:ln>
+                      </wps:spPr>
+                      <wps:txbx>
+                        <w:txbxContent>
+                          <w:p>
+                            <w:pPr>
+                              <w:jc w:val="center"/>
+                            </w:pPr>
+                            <w:r>
+                              <w:t>Parent</w:t>
+                            </w:r>
+                            <w:r>
+                              <w:br/>
+                              <w:t>Service</w:t>
+                            </w:r>
+                          </w:p>
+                        </w:txbxContent>
+                      </wps:txbx>
+                      <wps:bodyPr rot="0" spcFirstLastPara="0" vertOverflow="overflow" horzOverflow="overflow" vert="horz" wrap="square" lIns="91440" tIns="45720" rIns="91440" bIns="45720" numCol="1" spcCol="0" rtlCol="0" fromWordArt="0" anchor="t" anchorCtr="0" forceAA="0" compatLnSpc="1">
+                        <a:prstTxWarp prst="textNoShape">
+                          <a:avLst/>
+                        </a:prstTxWarp>
+                        <a:noAutofit/>
+                      </wps:bodyPr>
+                    </wps:wsp>
+                  </a:graphicData>
+                </a:graphic>
+                <wp14:sizeRelH relativeFrom="margin">
+                  <wp14:pctWidth>0</wp14:pctWidth>
+                </wp14:sizeRelH>
+                <wp14:sizeRelV relativeFrom="margin">
+                  <wp14:pctHeight>0</wp14:pctHeight>
+                </wp14:sizeRelV>
+              </wp:anchor>
+            </w:drawing>
+          </mc:Choice>
+          <mc:Fallback>
+            <w:pict>
+              <v:shape w14:anchorId="267EB1DF" id="Text Box 33" o:spid="_x0000_s1032" type="#_x0000_t202" style="position:absolute;margin-left:388.4pt;margin-top:39.7pt;width:74.7pt;height:33.75pt;flip:x;z-index:251704320;visibility:visible;mso-wrap-style:square;mso-width-percent:0;mso-height-percent:0;mso-wrap-distance-left:9pt;mso-wrap-distance-top:0;mso-wrap-distance-right:9pt;mso-wrap-distance-bottom:0;mso-position-horizontal:absolute;mso-position-horizontal-relative:margin;mso-position-vertical:absolute;mso-position-vertical-relative:text;mso-width-percent:0;mso-height-percent:0;mso-width-relative:margin;mso-height-relative:margin;v-text-anchor:top" o:gfxdata="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" fillcolor="#4472c4 [3204]" strokecolor="#4472c4 [3204]" strokeweight=".5pt">
+                <v:textbox>
+                  <w:txbxContent>
+                    <w:p>
+                      <w:pPr>
+                        <w:jc w:val="center"/>
+                      </w:pPr>
+                      <w:r>
+                        <w:t>Parent</w:t>
+                      </w:r>
+                      <w:r>
+                        <w:br/>
+                        <w:t>Service</w:t>
+                      </w:r>
+                    </w:p>
+                  </w:txbxContent>
+                </v:textbox>
+                <w10:wrap anchorx="margin"/>
+              </v:shape>
+            </w:pict>
+          </mc:Fallback>
+        </mc:AlternateContent>
+      </w:r>
+      <w:r>
+        <w:rPr>
+          <w:noProof/>
+          <w:sz w:val="24"/>
+          <w:szCs w:val="24"/>
+        </w:rPr>
+        <mc:AlternateContent>
+          <mc:Choice Requires="wps">
+            <w:drawing>
+              <wp:anchor distT="0" distB="0" distL="114300" distR="114300" simplePos="0" relativeHeight="251702272" behindDoc="0" locked="0" layoutInCell="1" allowOverlap="1" wp14:anchorId="2F00F857" wp14:editId="2F7C384E">
+                <wp:simplePos x="0" y="0"/>
+                <wp:positionH relativeFrom="margin">
+                  <wp:align>right</wp:align>
+                </wp:positionH>
+                <wp:positionV relativeFrom="paragraph">
+                  <wp:posOffset>441893</wp:posOffset>
+                </wp:positionV>
+                <wp:extent cx="1111827" cy="602268"/>
+                <wp:effectExtent l="0" t="0" r="12700" b="26670"/>
+                <wp:wrapNone/>
+                <wp:docPr id="32" name="Rectangle: Rounded Corners 32"/>
+                <wp:cNvGraphicFramePr/>
+                <a:graphic xmlns:a="http://schemas.openxmlformats.org/drawingml/2006/main">
+                  <a:graphicData uri="http://schemas.microsoft.com/office/word/2010/wordprocessingShape">
+                    <wps:wsp>
+                      <wps:cNvSpPr/>
+                      <wps:spPr>
+                        <a:xfrm>
+                          <a:off x="0" y="0"/>
+                          <a:ext cx="1111827" cy="602268"/>
+                        </a:xfrm>
+                        <a:prstGeom prst="roundRect">
+                          <a:avLst/>
+                        </a:prstGeom>
+                      </wps:spPr>
+                      <wps:style>
+                        <a:lnRef idx="2">
+                          <a:schemeClr val="accent1">
+                            <a:shade val="50000"/>
+                          </a:schemeClr>
+                        </a:lnRef>
+                        <a:fillRef idx="1">
+                          <a:schemeClr val="accent1"/>
+                        </a:fillRef>
+                        <a:effectRef idx="0">
+                          <a:schemeClr val="accent1"/>
+                        </a:effectRef>
+                        <a:fontRef idx="minor">
+                          <a:schemeClr val="lt1"/>
+                        </a:fontRef>
+                      </wps:style>
+                      <wps:bodyPr rot="0" spcFirstLastPara="0" vertOverflow="overflow" horzOverflow="overflow" vert="horz" wrap="square" lIns="91440" tIns="45720" rIns="91440" bIns="45720" numCol="1" spcCol="0" rtlCol="0" fromWordArt="0" anchor="ctr" anchorCtr="0" forceAA="0" compatLnSpc="1">
+                        <a:prstTxWarp prst="textNoShape">
+                          <a:avLst/>
+                        </a:prstTxWarp>
+                        <a:noAutofit/>
+                      </wps:bodyPr>
+                    </wps:wsp>
+                  </a:graphicData>
+                </a:graphic>
+                <wp14:sizeRelH relativeFrom="margin">
+                  <wp14:pctWidth>0</wp14:pctWidth>
+                </wp14:sizeRelH>
+                <wp14:sizeRelV relativeFrom="margin">
+                  <wp14:pctHeight>0</wp14:pctHeight>
+                </wp14:sizeRelV>
+              </wp:anchor>
+            </w:drawing>
+          </mc:Choice>
+          <mc:Fallback>
+            <w:pict>
+              <v:roundrect w14:anchorId="5B4A1265" id="Rectangle: Rounded Corners 32" o:spid="_x0000_s1026" style="position:absolute;margin-left:36.35pt;margin-top:34.8pt;width:87.55pt;height:47.4pt;z-index:251702272;visibility:visible;mso-wrap-style:square;mso-width-percent:0;mso-height-percent:0;mso-wrap-distance-left:9pt;mso-wrap-distance-top:0;mso-wrap-distance-right:9pt;mso-wrap-distance-bottom:0;mso-position-horizontal:right;mso-position-horizontal-relative:margin;mso-position-vertical:absolute;mso-position-vertical-relative:text;mso-width-percent:0;mso-height-percent:0;mso-width-relative:margin;mso-height-relative:margin;v-text-anchor:middle" arcsize="10923f" o:gfxdata="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" fillcolor="#4472c4 [3204]" strokecolor="#1f3763 [1604]" strokeweight="1pt">
+                <v:stroke joinstyle="miter"/>
+                <w10:wrap anchorx="margin"/>
+              </v:roundrect>
+            </w:pict>
+          </mc:Fallback>
+        </mc:AlternateContent>
+      </w:r>
+      <w:r>
+        <w:rPr>
+          <w:noProof/>
+          <w:sz w:val="24"/>
+          <w:szCs w:val="24"/>
+        </w:rPr>
+        <mc:AlternateContent>
+          <mc:Choice Requires="wps">
+            <w:drawing>
+              <wp:anchor distT="0" distB="0" distL="114300" distR="114300" simplePos="0" relativeHeight="251657215" behindDoc="0" locked="0" layoutInCell="1" allowOverlap="1" wp14:anchorId="31B6E30D" wp14:editId="295970F4">
+                <wp:simplePos x="0" y="0"/>
+                <wp:positionH relativeFrom="column">
+                  <wp:posOffset>2686852</wp:posOffset>
+                </wp:positionH>
+                <wp:positionV relativeFrom="paragraph">
+                  <wp:posOffset>415724</wp:posOffset>
+                </wp:positionV>
+                <wp:extent cx="1111827" cy="602268"/>
+                <wp:effectExtent l="0" t="0" r="12700" b="26670"/>
+                <wp:wrapNone/>
+                <wp:docPr id="28" name="Rectangle: Rounded Corners 28"/>
+                <wp:cNvGraphicFramePr/>
+                <a:graphic xmlns:a="http://schemas.openxmlformats.org/drawingml/2006/main">
+                  <a:graphicData uri="http://schemas.microsoft.com/office/word/2010/wordprocessingShape">
+                    <wps:wsp>
+                      <wps:cNvSpPr/>
+                      <wps:spPr>
+                        <a:xfrm>
+                          <a:off x="0" y="0"/>
+                          <a:ext cx="1111827" cy="602268"/>
+                        </a:xfrm>
+                        <a:prstGeom prst="roundRect">
+                          <a:avLst/>
+                        </a:prstGeom>
+                      </wps:spPr>
+                      <wps:style>
+                        <a:lnRef idx="2">
+                          <a:schemeClr val="accent1">
+                            <a:shade val="50000"/>
+                          </a:schemeClr>
+                        </a:lnRef>
+                        <a:fillRef idx="1">
+                          <a:schemeClr val="accent1"/>
+                        </a:fillRef>
+                        <a:effectRef idx="0">
+                          <a:schemeClr val="accent1"/>
+                        </a:effectRef>
+                        <a:fontRef idx="minor">
+                          <a:schemeClr val="lt1"/>
+                        </a:fontRef>
+                      </wps:style>
+                      <wps:bodyPr rot="0" spcFirstLastPara="0" vertOverflow="overflow" horzOverflow="overflow" vert="horz" wrap="square" lIns="91440" tIns="45720" rIns="91440" bIns="45720" numCol="1" spcCol="0" rtlCol="0" fromWordArt="0" anchor="ctr" anchorCtr="0" forceAA="0" compatLnSpc="1">
+                        <a:prstTxWarp prst="textNoShape">
+                          <a:avLst/>
+                        </a:prstTxWarp>
+                        <a:noAutofit/>
+                      </wps:bodyPr>
+                    </wps:wsp>
+                  </a:graphicData>
+                </a:graphic>
+                <wp14:sizeRelH relativeFrom="margin">
+                  <wp14:pctWidth>0</wp14:pctWidth>
+                </wp14:sizeRelH>
+                <wp14:sizeRelV relativeFrom="margin">
+                  <wp14:pctHeight>0</wp14:pctHeight>
+                </wp14:sizeRelV>
+              </wp:anchor>
+            </w:drawing>
+          </mc:Choice>
+          <mc:Fallback>
+            <w:pict>
+              <v:roundrect w14:anchorId="2E44962C" id="Rectangle: Rounded Corners 28" o:spid="_x0000_s1026" style="position:absolute;margin-left:211.55pt;margin-top:32.75pt;width:87.55pt;height:47.4pt;z-index:251657215;visibility:visible;mso-wrap-style:square;mso-width-percent:0;mso-height-percent:0;mso-wrap-distance-left:9pt;mso-wrap-distance-top:0;mso-wrap-distance-right:9pt;mso-wrap-distance-bottom:0;mso-position-horizontal:absolute;mso-position-horizontal-relative:text;mso-position-vertical:absolute;mso-position-vertical-relative:text;mso-width-percent:0;mso-height-percent:0;mso-width-relative:margin;mso-height-relative:margin;v-text-anchor:middle" arcsize="10923f" o:gfxdata="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" fillcolor="#4472c4 [3204]" strokecolor="#1f3763 [1604]" strokeweight="1pt">
+                <v:stroke joinstyle="miter"/>
+              </v:roundrect>
+            </w:pict>
+          </mc:Fallback>
+        </mc:AlternateContent>
+      </w:r>
+      <w:r>
+        <w:rPr>
+          <w:noProof/>
+          <w:sz w:val="24"/>
+          <w:szCs w:val="24"/>
+        </w:rPr>
+        <mc:AlternateContent>
+          <mc:Choice Requires="wps">
+            <w:drawing>
+              <wp:anchor distT="0" distB="0" distL="114300" distR="114300" simplePos="0" relativeHeight="251696128" behindDoc="0" locked="0" layoutInCell="1" allowOverlap="1" wp14:anchorId="5DAEDC33" wp14:editId="0B642053">
+                <wp:simplePos x="0" y="0"/>
+                <wp:positionH relativeFrom="margin">
+                  <wp:posOffset>2803458</wp:posOffset>
+                </wp:positionH>
+                <wp:positionV relativeFrom="paragraph">
+                  <wp:posOffset>463449</wp:posOffset>
+                </wp:positionV>
+                <wp:extent cx="948690" cy="428625"/>
+                <wp:effectExtent l="0" t="0" r="22860" b="28575"/>
+                <wp:wrapNone/>
+                <wp:docPr id="27" name="Text Box 27"/>
+                <wp:cNvGraphicFramePr/>
+                <a:graphic xmlns:a="http://schemas.openxmlformats.org/drawingml/2006/main">
+                  <a:graphicData uri="http://schemas.microsoft.com/office/word/2010/wordprocessingShape">
+                    <wps:wsp>
+                      <wps:cNvSpPr txBox="1"/>
+                      <wps:spPr>
+                        <a:xfrm flipH="1">
+                          <a:off x="0" y="0"/>
+                          <a:ext cx="948690" cy="428625"/>
                         </a:xfrm>
                         <a:prstGeom prst="rect">
                           <a:avLst/>
@@ -1980,7 +2981,7 @@
           </mc:Choice>
           <mc:Fallback>
             <w:pict>
-              <v:shape w14:anchorId="7EDDDC21" id="Text Box 15" o:spid="_x0000_s1029" type="#_x0000_t202" style="position:absolute;margin-left:234pt;margin-top:19.6pt;width:55.2pt;height:44.4pt;flip:x;z-index:251676672;visibility:visible;mso-wrap-style:square;mso-width-percent:0;mso-height-percent:0;mso-wrap-distance-left:9pt;mso-wrap-distance-top:0;mso-wrap-distance-right:9pt;mso-wrap-distance-bottom:0;mso-position-horizontal:absolute;mso-position-horizontal-relative:text;mso-position-vertical:absolute;mso-position-vertical-relative:text;mso-width-percent:0;mso-height-percent:0;mso-width-relative:margin;mso-height-relative:margin;v-text-anchor:top" o:gfxdata="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" fillcolor="#4472c4 [3204]" strokecolor="#4472c4 [3204]" strokeweight=".5pt">
+              <v:shape w14:anchorId="5DAEDC33" id="Text Box 27" o:spid="_x0000_s1033" type="#_x0000_t202" style="position:absolute;margin-left:220.75pt;margin-top:36.5pt;width:74.7pt;height:33.75pt;flip:x;z-index:251696128;visibility:visible;mso-wrap-style:square;mso-width-percent:0;mso-height-percent:0;mso-wrap-distance-left:9pt;mso-wrap-distance-top:0;mso-wrap-distance-right:9pt;mso-wrap-distance-bottom:0;mso-position-horizontal:absolute;mso-position-horizontal-relative:margin;mso-position-vertical:absolute;mso-position-vertical-relative:text;mso-width-percent:0;mso-height-percent:0;mso-width-relative:margin;mso-height-relative:margin;v-text-anchor:top" o:gfxdata="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" fillcolor="#4472c4 [3204]" strokecolor="#4472c4 [3204]" strokeweight=".5pt">
                 <v:textbox>
                   <w:txbxContent>
                     <w:p>
@@ -1997,6 +2998,7 @@
                     </w:p>
                   </w:txbxContent>
                 </v:textbox>
+                <w10:wrap anchorx="margin"/>
               </v:shape>
             </w:pict>
           </mc:Fallback>
@@ -2011,119 +3013,18 @@
         <mc:AlternateContent>
           <mc:Choice Requires="wps">
             <w:drawing>
-              <wp:anchor distT="0" distB="0" distL="114300" distR="114300" simplePos="0" relativeHeight="251678720" behindDoc="0" locked="0" layoutInCell="1" allowOverlap="1" wp14:anchorId="364BE6AF" wp14:editId="26F17A06">
+              <wp:anchor distT="0" distB="0" distL="114300" distR="114300" simplePos="0" relativeHeight="251656190" behindDoc="0" locked="0" layoutInCell="1" allowOverlap="1" wp14:anchorId="399F277B" wp14:editId="339C2A17">
                 <wp:simplePos x="0" y="0"/>
                 <wp:positionH relativeFrom="column">
-                  <wp:posOffset>5570220</wp:posOffset>
+                  <wp:posOffset>-324452</wp:posOffset>
                 </wp:positionH>
                 <wp:positionV relativeFrom="paragraph">
-                  <wp:posOffset>157480</wp:posOffset>
+                  <wp:posOffset>91841</wp:posOffset>
                 </wp:positionV>
-                <wp:extent cx="701040" cy="655320"/>
-                <wp:effectExtent l="0" t="0" r="22860" b="11430"/>
+                <wp:extent cx="6720840" cy="1242060"/>
+                <wp:effectExtent l="0" t="0" r="22860" b="15240"/>
                 <wp:wrapNone/>
-                <wp:docPr id="16" name="Text Box 16"/>
-                <wp:cNvGraphicFramePr/>
-                <a:graphic xmlns:a="http://schemas.openxmlformats.org/drawingml/2006/main">
-                  <a:graphicData uri="http://schemas.microsoft.com/office/word/2010/wordprocessingShape">
-                    <wps:wsp>
-                      <wps:cNvSpPr txBox="1"/>
-                      <wps:spPr>
-                        <a:xfrm flipH="1">
-                          <a:off x="0" y="0"/>
-                          <a:ext cx="701040" cy="655320"/>
-                        </a:xfrm>
-                        <a:prstGeom prst="rect">
-                          <a:avLst/>
-                        </a:prstGeom>
-                        <a:solidFill>
-                          <a:schemeClr val="accent1"/>
-                        </a:solidFill>
-                        <a:ln w="6350">
-                          <a:solidFill>
-                            <a:schemeClr val="accent1"/>
-                          </a:solidFill>
-                        </a:ln>
-                      </wps:spPr>
-                      <wps:txbx>
-                        <w:txbxContent>
-                          <w:p>
-                            <w:pPr>
-                              <w:jc w:val="center"/>
-                            </w:pPr>
-                            <w:r>
-                              <w:t xml:space="preserve">Parent </w:t>
-                            </w:r>
-                            <w:r>
-                              <w:br/>
-                              <w:t>Service</w:t>
-                            </w:r>
-                          </w:p>
-                        </w:txbxContent>
-                      </wps:txbx>
-                      <wps:bodyPr rot="0" spcFirstLastPara="0" vertOverflow="overflow" horzOverflow="overflow" vert="horz" wrap="square" lIns="91440" tIns="45720" rIns="91440" bIns="45720" numCol="1" spcCol="0" rtlCol="0" fromWordArt="0" anchor="t" anchorCtr="0" forceAA="0" compatLnSpc="1">
-                        <a:prstTxWarp prst="textNoShape">
-                          <a:avLst/>
-                        </a:prstTxWarp>
-                        <a:noAutofit/>
-                      </wps:bodyPr>
-                    </wps:wsp>
-                  </a:graphicData>
-                </a:graphic>
-                <wp14:sizeRelH relativeFrom="margin">
-                  <wp14:pctWidth>0</wp14:pctWidth>
-                </wp14:sizeRelH>
-                <wp14:sizeRelV relativeFrom="margin">
-                  <wp14:pctHeight>0</wp14:pctHeight>
-                </wp14:sizeRelV>
-              </wp:anchor>
-            </w:drawing>
-          </mc:Choice>
-          <mc:Fallback>
-            <w:pict>
-              <v:shape w14:anchorId="364BE6AF" id="Text Box 16" o:spid="_x0000_s1030" type="#_x0000_t202" style="position:absolute;margin-left:438.6pt;margin-top:12.4pt;width:55.2pt;height:51.6pt;flip:x;z-index:251678720;visibility:visible;mso-wrap-style:square;mso-width-percent:0;mso-height-percent:0;mso-wrap-distance-left:9pt;mso-wrap-distance-top:0;mso-wrap-distance-right:9pt;mso-wrap-distance-bottom:0;mso-position-horizontal:absolute;mso-position-horizontal-relative:text;mso-position-vertical:absolute;mso-position-vertical-relative:text;mso-width-percent:0;mso-height-percent:0;mso-width-relative:margin;mso-height-relative:margin;v-text-anchor:top" o:gfxdata="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" fillcolor="#4472c4 [3204]" strokecolor="#4472c4 [3204]" strokeweight=".5pt">
-                <v:textbox>
-                  <w:txbxContent>
-                    <w:p>
-                      <w:pPr>
-                        <w:jc w:val="center"/>
-                      </w:pPr>
-                      <w:r>
-                        <w:t xml:space="preserve">Parent </w:t>
-                      </w:r>
-                      <w:r>
-                        <w:br/>
-                        <w:t>Service</w:t>
-                      </w:r>
-                    </w:p>
-                  </w:txbxContent>
-                </v:textbox>
-              </v:shape>
-            </w:pict>
-          </mc:Fallback>
-        </mc:AlternateContent>
-      </w:r>
-      <w:r>
-        <w:rPr>
-          <w:noProof/>
-          <w:sz w:val="24"/>
-          <w:szCs w:val="24"/>
-        </w:rPr>
-        <mc:AlternateContent>
-          <mc:Choice Requires="wps">
-            <w:drawing>
-              <wp:anchor distT="0" distB="0" distL="114300" distR="114300" simplePos="0" relativeHeight="251665408" behindDoc="0" locked="0" layoutInCell="1" allowOverlap="1" wp14:anchorId="40B2A6D5" wp14:editId="1ACC2A21">
-                <wp:simplePos x="0" y="0"/>
-                <wp:positionH relativeFrom="column">
-                  <wp:posOffset>2484120</wp:posOffset>
-                </wp:positionH>
-                <wp:positionV relativeFrom="paragraph">
-                  <wp:posOffset>7620</wp:posOffset>
-                </wp:positionV>
-                <wp:extent cx="1623060" cy="1028700"/>
-                <wp:effectExtent l="0" t="0" r="15240" b="19050"/>
-                <wp:wrapNone/>
-                <wp:docPr id="5" name="Rectangle: Rounded Corners 5"/>
+                <wp:docPr id="34" name="Rectangle: Rounded Corners 34"/>
                 <wp:cNvGraphicFramePr/>
                 <a:graphic xmlns:a="http://schemas.openxmlformats.org/drawingml/2006/main">
                   <a:graphicData uri="http://schemas.microsoft.com/office/word/2010/wordprocessingShape">
@@ -2132,11 +3033,17 @@
                       <wps:spPr>
                         <a:xfrm>
                           <a:off x="0" y="0"/>
-                          <a:ext cx="1623060" cy="1028700"/>
+                          <a:ext cx="6720840" cy="1242060"/>
                         </a:xfrm>
                         <a:prstGeom prst="roundRect">
                           <a:avLst/>
                         </a:prstGeom>
+                        <a:solidFill>
+                          <a:schemeClr val="bg1"/>
+                        </a:solidFill>
+                        <a:ln>
+                          <a:prstDash val="lgDashDotDot"/>
+                        </a:ln>
                       </wps:spPr>
                       <wps:style>
                         <a:lnRef idx="2">
@@ -2163,676 +3070,20 @@
                     </wps:wsp>
                   </a:graphicData>
                 </a:graphic>
+                <wp14:sizeRelH relativeFrom="margin">
+                  <wp14:pctWidth>0</wp14:pctWidth>
+                </wp14:sizeRelH>
+                <wp14:sizeRelV relativeFrom="margin">
+                  <wp14:pctHeight>0</wp14:pctHeight>
+                </wp14:sizeRelV>
               </wp:anchor>
             </w:drawing>
           </mc:Choice>
           <mc:Fallback>
             <w:pict>
-              <v:roundrect w14:anchorId="573AD2E6" id="Rectangle: Rounded Corners 5" o:spid="_x0000_s1026" style="position:absolute;margin-left:195.6pt;margin-top:.6pt;width:127.8pt;height:81pt;z-index:251665408;visibility:visible;mso-wrap-style:square;mso-wrap-distance-left:9pt;mso-wrap-distance-top:0;mso-wrap-distance-right:9pt;mso-wrap-distance-bottom:0;mso-position-horizontal:absolute;mso-position-horizontal-relative:text;mso-position-vertical:absolute;mso-position-vertical-relative:text;v-text-anchor:middle" arcsize="10923f" o:gfxdata="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" fillcolor="#4472c4 [3204]" strokecolor="#1f3763 [1604]" strokeweight="1pt">
-                <v:stroke joinstyle="miter"/>
+              <v:roundrect w14:anchorId="07008370" id="Rectangle: Rounded Corners 34" o:spid="_x0000_s1026" style="position:absolute;margin-left:-25.55pt;margin-top:7.25pt;width:529.2pt;height:97.8pt;z-index:251656190;visibility:visible;mso-wrap-style:square;mso-width-percent:0;mso-height-percent:0;mso-wrap-distance-left:9pt;mso-wrap-distance-top:0;mso-wrap-distance-right:9pt;mso-wrap-distance-bottom:0;mso-position-horizontal:absolute;mso-position-horizontal-relative:text;mso-position-vertical:absolute;mso-position-vertical-relative:text;mso-width-percent:0;mso-height-percent:0;mso-width-relative:margin;mso-height-relative:margin;v-text-anchor:middle" arcsize="10923f" o:gfxdata="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" fillcolor="white [3212]" strokecolor="#1f3763 [1604]" strokeweight="1pt">
+                <v:stroke dashstyle="longDashDotDot" joinstyle="miter"/>
               </v:roundrect>
-            </w:pict>
-          </mc:Fallback>
-        </mc:AlternateContent>
-      </w:r>
-    </w:p>
-    <w:p>
-      <w:pPr>
-        <w:rPr>
-          <w:sz w:val="36"/>
-          <w:szCs w:val="36"/>
-        </w:rPr>
-      </w:pPr>
-      <w:r>
-        <w:rPr>
-          <w:noProof/>
-          <w:sz w:val="24"/>
-          <w:szCs w:val="24"/>
-        </w:rPr>
-        <mc:AlternateContent>
-          <mc:Choice Requires="wps">
-            <w:drawing>
-              <wp:anchor distT="0" distB="0" distL="114300" distR="114300" simplePos="0" relativeHeight="251691008" behindDoc="0" locked="0" layoutInCell="1" allowOverlap="1" wp14:anchorId="2310A07B" wp14:editId="462EDB56">
-                <wp:simplePos x="0" y="0"/>
-                <wp:positionH relativeFrom="column">
-                  <wp:posOffset>5524500</wp:posOffset>
-                </wp:positionH>
-                <wp:positionV relativeFrom="paragraph">
-                  <wp:posOffset>2110740</wp:posOffset>
-                </wp:positionV>
-                <wp:extent cx="647700" cy="266700"/>
-                <wp:effectExtent l="0" t="0" r="19050" b="19050"/>
-                <wp:wrapNone/>
-                <wp:docPr id="25" name="Text Box 25"/>
-                <wp:cNvGraphicFramePr/>
-                <a:graphic xmlns:a="http://schemas.openxmlformats.org/drawingml/2006/main">
-                  <a:graphicData uri="http://schemas.microsoft.com/office/word/2010/wordprocessingShape">
-                    <wps:wsp>
-                      <wps:cNvSpPr txBox="1"/>
-                      <wps:spPr>
-                        <a:xfrm>
-                          <a:off x="0" y="0"/>
-                          <a:ext cx="647700" cy="266700"/>
-                        </a:xfrm>
-                        <a:prstGeom prst="rect">
-                          <a:avLst/>
-                        </a:prstGeom>
-                        <a:solidFill>
-                          <a:schemeClr val="lt1"/>
-                        </a:solidFill>
-                        <a:ln w="6350">
-                          <a:solidFill>
-                            <a:schemeClr val="bg1"/>
-                          </a:solidFill>
-                        </a:ln>
-                      </wps:spPr>
-                      <wps:txbx>
-                        <w:txbxContent>
-                          <w:p>
-                            <w:pPr>
-                              <w:jc w:val="center"/>
-                            </w:pPr>
-                            <w:r>
-                              <w:t>DB</w:t>
-                            </w:r>
-                          </w:p>
-                        </w:txbxContent>
-                      </wps:txbx>
-                      <wps:bodyPr rot="0" spcFirstLastPara="0" vertOverflow="overflow" horzOverflow="overflow" vert="horz" wrap="square" lIns="91440" tIns="45720" rIns="91440" bIns="45720" numCol="1" spcCol="0" rtlCol="0" fromWordArt="0" anchor="t" anchorCtr="0" forceAA="0" compatLnSpc="1">
-                        <a:prstTxWarp prst="textNoShape">
-                          <a:avLst/>
-                        </a:prstTxWarp>
-                        <a:noAutofit/>
-                      </wps:bodyPr>
-                    </wps:wsp>
-                  </a:graphicData>
-                </a:graphic>
-              </wp:anchor>
-            </w:drawing>
-          </mc:Choice>
-          <mc:Fallback>
-            <w:pict>
-              <v:shape w14:anchorId="2310A07B" id="Text Box 25" o:spid="_x0000_s1031" type="#_x0000_t202" style="position:absolute;margin-left:435pt;margin-top:166.2pt;width:51pt;height:21pt;z-index:251691008;visibility:visible;mso-wrap-style:square;mso-wrap-distance-left:9pt;mso-wrap-distance-top:0;mso-wrap-distance-right:9pt;mso-wrap-distance-bottom:0;mso-position-horizontal:absolute;mso-position-horizontal-relative:text;mso-position-vertical:absolute;mso-position-vertical-relative:text;v-text-anchor:top" o:gfxdata="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" fillcolor="white [3201]" strokecolor="white [3212]" strokeweight=".5pt">
-                <v:textbox>
-                  <w:txbxContent>
-                    <w:p>
-                      <w:pPr>
-                        <w:jc w:val="center"/>
-                      </w:pPr>
-                      <w:r>
-                        <w:t>DB</w:t>
-                      </w:r>
-                    </w:p>
-                  </w:txbxContent>
-                </v:textbox>
-              </v:shape>
-            </w:pict>
-          </mc:Fallback>
-        </mc:AlternateContent>
-      </w:r>
-      <w:r>
-        <w:rPr>
-          <w:noProof/>
-          <w:sz w:val="24"/>
-          <w:szCs w:val="24"/>
-        </w:rPr>
-        <mc:AlternateContent>
-          <mc:Choice Requires="wps">
-            <w:drawing>
-              <wp:anchor distT="0" distB="0" distL="114300" distR="114300" simplePos="0" relativeHeight="251688960" behindDoc="0" locked="0" layoutInCell="1" allowOverlap="1" wp14:anchorId="0E86CBD0" wp14:editId="7CFFF2A5">
-                <wp:simplePos x="0" y="0"/>
-                <wp:positionH relativeFrom="column">
-                  <wp:posOffset>2964180</wp:posOffset>
-                </wp:positionH>
-                <wp:positionV relativeFrom="paragraph">
-                  <wp:posOffset>2141220</wp:posOffset>
-                </wp:positionV>
-                <wp:extent cx="647700" cy="266700"/>
-                <wp:effectExtent l="0" t="0" r="19050" b="19050"/>
-                <wp:wrapNone/>
-                <wp:docPr id="24" name="Text Box 24"/>
-                <wp:cNvGraphicFramePr/>
-                <a:graphic xmlns:a="http://schemas.openxmlformats.org/drawingml/2006/main">
-                  <a:graphicData uri="http://schemas.microsoft.com/office/word/2010/wordprocessingShape">
-                    <wps:wsp>
-                      <wps:cNvSpPr txBox="1"/>
-                      <wps:spPr>
-                        <a:xfrm>
-                          <a:off x="0" y="0"/>
-                          <a:ext cx="647700" cy="266700"/>
-                        </a:xfrm>
-                        <a:prstGeom prst="rect">
-                          <a:avLst/>
-                        </a:prstGeom>
-                        <a:solidFill>
-                          <a:schemeClr val="lt1"/>
-                        </a:solidFill>
-                        <a:ln w="6350">
-                          <a:solidFill>
-                            <a:schemeClr val="bg1"/>
-                          </a:solidFill>
-                        </a:ln>
-                      </wps:spPr>
-                      <wps:txbx>
-                        <w:txbxContent>
-                          <w:p>
-                            <w:pPr>
-                              <w:jc w:val="center"/>
-                            </w:pPr>
-                            <w:r>
-                              <w:t>DB</w:t>
-                            </w:r>
-                          </w:p>
-                        </w:txbxContent>
-                      </wps:txbx>
-                      <wps:bodyPr rot="0" spcFirstLastPara="0" vertOverflow="overflow" horzOverflow="overflow" vert="horz" wrap="square" lIns="91440" tIns="45720" rIns="91440" bIns="45720" numCol="1" spcCol="0" rtlCol="0" fromWordArt="0" anchor="t" anchorCtr="0" forceAA="0" compatLnSpc="1">
-                        <a:prstTxWarp prst="textNoShape">
-                          <a:avLst/>
-                        </a:prstTxWarp>
-                        <a:noAutofit/>
-                      </wps:bodyPr>
-                    </wps:wsp>
-                  </a:graphicData>
-                </a:graphic>
-              </wp:anchor>
-            </w:drawing>
-          </mc:Choice>
-          <mc:Fallback>
-            <w:pict>
-              <v:shape w14:anchorId="0E86CBD0" id="Text Box 24" o:spid="_x0000_s1032" type="#_x0000_t202" style="position:absolute;margin-left:233.4pt;margin-top:168.6pt;width:51pt;height:21pt;z-index:251688960;visibility:visible;mso-wrap-style:square;mso-wrap-distance-left:9pt;mso-wrap-distance-top:0;mso-wrap-distance-right:9pt;mso-wrap-distance-bottom:0;mso-position-horizontal:absolute;mso-position-horizontal-relative:text;mso-position-vertical:absolute;mso-position-vertical-relative:text;v-text-anchor:top" o:gfxdata="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" fillcolor="white [3201]" strokecolor="white [3212]" strokeweight=".5pt">
-                <v:textbox>
-                  <w:txbxContent>
-                    <w:p>
-                      <w:pPr>
-                        <w:jc w:val="center"/>
-                      </w:pPr>
-                      <w:r>
-                        <w:t>DB</w:t>
-                      </w:r>
-                    </w:p>
-                  </w:txbxContent>
-                </v:textbox>
-              </v:shape>
-            </w:pict>
-          </mc:Fallback>
-        </mc:AlternateContent>
-      </w:r>
-      <w:r>
-        <w:rPr>
-          <w:noProof/>
-          <w:sz w:val="24"/>
-          <w:szCs w:val="24"/>
-        </w:rPr>
-        <mc:AlternateContent>
-          <mc:Choice Requires="wps">
-            <w:drawing>
-              <wp:anchor distT="0" distB="0" distL="114300" distR="114300" simplePos="0" relativeHeight="251686912" behindDoc="0" locked="0" layoutInCell="1" allowOverlap="1" wp14:anchorId="2D76BBF0" wp14:editId="7E40C4B1">
-                <wp:simplePos x="0" y="0"/>
-                <wp:positionH relativeFrom="column">
-                  <wp:posOffset>281940</wp:posOffset>
-                </wp:positionH>
-                <wp:positionV relativeFrom="paragraph">
-                  <wp:posOffset>2087880</wp:posOffset>
-                </wp:positionV>
-                <wp:extent cx="647700" cy="266700"/>
-                <wp:effectExtent l="0" t="0" r="19050" b="19050"/>
-                <wp:wrapNone/>
-                <wp:docPr id="23" name="Text Box 23"/>
-                <wp:cNvGraphicFramePr/>
-                <a:graphic xmlns:a="http://schemas.openxmlformats.org/drawingml/2006/main">
-                  <a:graphicData uri="http://schemas.microsoft.com/office/word/2010/wordprocessingShape">
-                    <wps:wsp>
-                      <wps:cNvSpPr txBox="1"/>
-                      <wps:spPr>
-                        <a:xfrm>
-                          <a:off x="0" y="0"/>
-                          <a:ext cx="647700" cy="266700"/>
-                        </a:xfrm>
-                        <a:prstGeom prst="rect">
-                          <a:avLst/>
-                        </a:prstGeom>
-                        <a:solidFill>
-                          <a:schemeClr val="lt1"/>
-                        </a:solidFill>
-                        <a:ln w="6350">
-                          <a:solidFill>
-                            <a:schemeClr val="bg1"/>
-                          </a:solidFill>
-                        </a:ln>
-                      </wps:spPr>
-                      <wps:txbx>
-                        <w:txbxContent>
-                          <w:p>
-                            <w:pPr>
-                              <w:jc w:val="center"/>
-                            </w:pPr>
-                            <w:r>
-                              <w:t>DB</w:t>
-                            </w:r>
-                          </w:p>
-                        </w:txbxContent>
-                      </wps:txbx>
-                      <wps:bodyPr rot="0" spcFirstLastPara="0" vertOverflow="overflow" horzOverflow="overflow" vert="horz" wrap="square" lIns="91440" tIns="45720" rIns="91440" bIns="45720" numCol="1" spcCol="0" rtlCol="0" fromWordArt="0" anchor="t" anchorCtr="0" forceAA="0" compatLnSpc="1">
-                        <a:prstTxWarp prst="textNoShape">
-                          <a:avLst/>
-                        </a:prstTxWarp>
-                        <a:noAutofit/>
-                      </wps:bodyPr>
-                    </wps:wsp>
-                  </a:graphicData>
-                </a:graphic>
-              </wp:anchor>
-            </w:drawing>
-          </mc:Choice>
-          <mc:Fallback>
-            <w:pict>
-              <v:shape w14:anchorId="2D76BBF0" id="Text Box 23" o:spid="_x0000_s1033" type="#_x0000_t202" style="position:absolute;margin-left:22.2pt;margin-top:164.4pt;width:51pt;height:21pt;z-index:251686912;visibility:visible;mso-wrap-style:square;mso-wrap-distance-left:9pt;mso-wrap-distance-top:0;mso-wrap-distance-right:9pt;mso-wrap-distance-bottom:0;mso-position-horizontal:absolute;mso-position-horizontal-relative:text;mso-position-vertical:absolute;mso-position-vertical-relative:text;v-text-anchor:top" o:gfxdata="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" fillcolor="white [3201]" strokecolor="white [3212]" strokeweight=".5pt">
-                <v:textbox>
-                  <w:txbxContent>
-                    <w:p>
-                      <w:pPr>
-                        <w:jc w:val="center"/>
-                      </w:pPr>
-                      <w:r>
-                        <w:t>DB</w:t>
-                      </w:r>
-                    </w:p>
-                  </w:txbxContent>
-                </v:textbox>
-              </v:shape>
-            </w:pict>
-          </mc:Fallback>
-        </mc:AlternateContent>
-      </w:r>
-      <w:r>
-        <w:rPr>
-          <w:noProof/>
-          <w:sz w:val="24"/>
-          <w:szCs w:val="24"/>
-        </w:rPr>
-        <w:drawing>
-          <wp:anchor distT="0" distB="0" distL="114300" distR="114300" simplePos="0" relativeHeight="251658240" behindDoc="0" locked="0" layoutInCell="1" allowOverlap="1" wp14:anchorId="0B73EF3F" wp14:editId="5F7DF9AE">
-            <wp:simplePos x="0" y="0"/>
-            <wp:positionH relativeFrom="column">
-              <wp:posOffset>5425440</wp:posOffset>
-            </wp:positionH>
-            <wp:positionV relativeFrom="paragraph">
-              <wp:posOffset>1272540</wp:posOffset>
-            </wp:positionV>
-            <wp:extent cx="800100" cy="777240"/>
-            <wp:effectExtent l="0" t="0" r="0" b="3810"/>
-            <wp:wrapSquare wrapText="bothSides"/>
-            <wp:docPr id="1" name="Picture 1"/>
-            <wp:cNvGraphicFramePr>
-              <a:graphicFrameLocks xmlns:a="http://schemas.openxmlformats.org/drawingml/2006/main" noChangeAspect="1"/>
-            </wp:cNvGraphicFramePr>
-            <a:graphic xmlns:a="http://schemas.openxmlformats.org/drawingml/2006/main">
-              <a:graphicData uri="http://schemas.openxmlformats.org/drawingml/2006/picture">
-                <pic:pic xmlns:pic="http://schemas.openxmlformats.org/drawingml/2006/picture">
-                  <pic:nvPicPr>
-                    <pic:cNvPr id="0" name="Picture 1"/>
-                    <pic:cNvPicPr>
-                      <a:picLocks noChangeAspect="1" noChangeArrowheads="1"/>
-                    </pic:cNvPicPr>
-                  </pic:nvPicPr>
-                  <pic:blipFill>
-                    <a:blip r:embed="rId5" cstate="print">
-                      <a:extLst>
-                        <a:ext uri="{28A0092B-C50C-407E-A947-70E740481C1C}">
-                          <a14:useLocalDpi xmlns:a14="http://schemas.microsoft.com/office/drawing/2010/main" val="0"/>
-                        </a:ext>
-                      </a:extLst>
-                    </a:blip>
-                    <a:srcRect/>
-                    <a:stretch>
-                      <a:fillRect/>
-                    </a:stretch>
-                  </pic:blipFill>
-                  <pic:spPr bwMode="auto">
-                    <a:xfrm>
-                      <a:off x="0" y="0"/>
-                      <a:ext cx="800100" cy="777240"/>
-                    </a:xfrm>
-                    <a:prstGeom prst="rect">
-                      <a:avLst/>
-                    </a:prstGeom>
-                    <a:noFill/>
-                    <a:ln>
-                      <a:noFill/>
-                    </a:ln>
-                  </pic:spPr>
-                </pic:pic>
-              </a:graphicData>
-            </a:graphic>
-          </wp:anchor>
-        </w:drawing>
-      </w:r>
-      <w:r>
-        <w:rPr>
-          <w:noProof/>
-          <w:sz w:val="24"/>
-          <w:szCs w:val="24"/>
-        </w:rPr>
-        <mc:AlternateContent>
-          <mc:Choice Requires="wps">
-            <w:drawing>
-              <wp:anchor distT="0" distB="0" distL="114300" distR="114300" simplePos="0" relativeHeight="251685888" behindDoc="0" locked="0" layoutInCell="1" allowOverlap="1" wp14:anchorId="5162F3FF" wp14:editId="5A26ABE5">
-                <wp:simplePos x="0" y="0"/>
-                <wp:positionH relativeFrom="column">
-                  <wp:posOffset>5806440</wp:posOffset>
-                </wp:positionH>
-                <wp:positionV relativeFrom="paragraph">
-                  <wp:posOffset>678180</wp:posOffset>
-                </wp:positionV>
-                <wp:extent cx="0" cy="640080"/>
-                <wp:effectExtent l="76200" t="0" r="76200" b="64770"/>
-                <wp:wrapNone/>
-                <wp:docPr id="22" name="Straight Arrow Connector 22"/>
-                <wp:cNvGraphicFramePr/>
-                <a:graphic xmlns:a="http://schemas.openxmlformats.org/drawingml/2006/main">
-                  <a:graphicData uri="http://schemas.microsoft.com/office/word/2010/wordprocessingShape">
-                    <wps:wsp>
-                      <wps:cNvCnPr/>
-                      <wps:spPr>
-                        <a:xfrm>
-                          <a:off x="0" y="0"/>
-                          <a:ext cx="0" cy="640080"/>
-                        </a:xfrm>
-                        <a:prstGeom prst="straightConnector1">
-                          <a:avLst/>
-                        </a:prstGeom>
-                        <a:ln>
-                          <a:tailEnd type="triangle"/>
-                        </a:ln>
-                      </wps:spPr>
-                      <wps:style>
-                        <a:lnRef idx="1">
-                          <a:schemeClr val="accent1"/>
-                        </a:lnRef>
-                        <a:fillRef idx="0">
-                          <a:schemeClr val="accent1"/>
-                        </a:fillRef>
-                        <a:effectRef idx="0">
-                          <a:schemeClr val="accent1"/>
-                        </a:effectRef>
-                        <a:fontRef idx="minor">
-                          <a:schemeClr val="tx1"/>
-                        </a:fontRef>
-                      </wps:style>
-                      <wps:bodyPr/>
-                    </wps:wsp>
-                  </a:graphicData>
-                </a:graphic>
-              </wp:anchor>
-            </w:drawing>
-          </mc:Choice>
-          <mc:Fallback>
-            <w:pict>
-              <v:shape w14:anchorId="53CC586A" id="Straight Arrow Connector 22" o:spid="_x0000_s1026" type="#_x0000_t32" style="position:absolute;margin-left:457.2pt;margin-top:53.4pt;width:0;height:50.4pt;z-index:251685888;visibility:visible;mso-wrap-style:square;mso-wrap-distance-left:9pt;mso-wrap-distance-top:0;mso-wrap-distance-right:9pt;mso-wrap-distance-bottom:0;mso-position-horizontal:absolute;mso-position-horizontal-relative:text;mso-position-vertical:absolute;mso-position-vertical-relative:text" o:gfxdata="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" strokecolor="#4472c4 [3204]" strokeweight=".5pt">
-                <v:stroke endarrow="block" joinstyle="miter"/>
-              </v:shape>
-            </w:pict>
-          </mc:Fallback>
-        </mc:AlternateContent>
-      </w:r>
-      <w:r>
-        <w:rPr>
-          <w:noProof/>
-          <w:sz w:val="24"/>
-          <w:szCs w:val="24"/>
-        </w:rPr>
-        <w:drawing>
-          <wp:anchor distT="0" distB="0" distL="114300" distR="114300" simplePos="0" relativeHeight="251660288" behindDoc="0" locked="0" layoutInCell="1" allowOverlap="1" wp14:anchorId="1208A5E5" wp14:editId="791D18B8">
-            <wp:simplePos x="0" y="0"/>
-            <wp:positionH relativeFrom="margin">
-              <wp:posOffset>2884170</wp:posOffset>
-            </wp:positionH>
-            <wp:positionV relativeFrom="paragraph">
-              <wp:posOffset>1273175</wp:posOffset>
-            </wp:positionV>
-            <wp:extent cx="800100" cy="777240"/>
-            <wp:effectExtent l="0" t="0" r="0" b="3810"/>
-            <wp:wrapSquare wrapText="bothSides"/>
-            <wp:docPr id="2" name="Picture 2"/>
-            <wp:cNvGraphicFramePr>
-              <a:graphicFrameLocks xmlns:a="http://schemas.openxmlformats.org/drawingml/2006/main" noChangeAspect="1"/>
-            </wp:cNvGraphicFramePr>
-            <a:graphic xmlns:a="http://schemas.openxmlformats.org/drawingml/2006/main">
-              <a:graphicData uri="http://schemas.openxmlformats.org/drawingml/2006/picture">
-                <pic:pic xmlns:pic="http://schemas.openxmlformats.org/drawingml/2006/picture">
-                  <pic:nvPicPr>
-                    <pic:cNvPr id="0" name="Picture 1"/>
-                    <pic:cNvPicPr>
-                      <a:picLocks noChangeAspect="1" noChangeArrowheads="1"/>
-                    </pic:cNvPicPr>
-                  </pic:nvPicPr>
-                  <pic:blipFill>
-                    <a:blip r:embed="rId5" cstate="print">
-                      <a:extLst>
-                        <a:ext uri="{28A0092B-C50C-407E-A947-70E740481C1C}">
-                          <a14:useLocalDpi xmlns:a14="http://schemas.microsoft.com/office/drawing/2010/main" val="0"/>
-                        </a:ext>
-                      </a:extLst>
-                    </a:blip>
-                    <a:srcRect/>
-                    <a:stretch>
-                      <a:fillRect/>
-                    </a:stretch>
-                  </pic:blipFill>
-                  <pic:spPr bwMode="auto">
-                    <a:xfrm>
-                      <a:off x="0" y="0"/>
-                      <a:ext cx="800100" cy="777240"/>
-                    </a:xfrm>
-                    <a:prstGeom prst="rect">
-                      <a:avLst/>
-                    </a:prstGeom>
-                    <a:noFill/>
-                    <a:ln>
-                      <a:noFill/>
-                    </a:ln>
-                  </pic:spPr>
-                </pic:pic>
-              </a:graphicData>
-            </a:graphic>
-          </wp:anchor>
-        </w:drawing>
-      </w:r>
-      <w:r>
-        <w:rPr>
-          <w:noProof/>
-          <w:sz w:val="24"/>
-          <w:szCs w:val="24"/>
-        </w:rPr>
-        <mc:AlternateContent>
-          <mc:Choice Requires="wps">
-            <w:drawing>
-              <wp:anchor distT="0" distB="0" distL="114300" distR="114300" simplePos="0" relativeHeight="251684864" behindDoc="0" locked="0" layoutInCell="1" allowOverlap="1" wp14:anchorId="22C1DB57" wp14:editId="5EE9D42C">
-                <wp:simplePos x="0" y="0"/>
-                <wp:positionH relativeFrom="column">
-                  <wp:posOffset>3268980</wp:posOffset>
-                </wp:positionH>
-                <wp:positionV relativeFrom="paragraph">
-                  <wp:posOffset>723900</wp:posOffset>
-                </wp:positionV>
-                <wp:extent cx="0" cy="586740"/>
-                <wp:effectExtent l="76200" t="0" r="57150" b="60960"/>
-                <wp:wrapNone/>
-                <wp:docPr id="21" name="Straight Arrow Connector 21"/>
-                <wp:cNvGraphicFramePr/>
-                <a:graphic xmlns:a="http://schemas.openxmlformats.org/drawingml/2006/main">
-                  <a:graphicData uri="http://schemas.microsoft.com/office/word/2010/wordprocessingShape">
-                    <wps:wsp>
-                      <wps:cNvCnPr/>
-                      <wps:spPr>
-                        <a:xfrm>
-                          <a:off x="0" y="0"/>
-                          <a:ext cx="0" cy="586740"/>
-                        </a:xfrm>
-                        <a:prstGeom prst="straightConnector1">
-                          <a:avLst/>
-                        </a:prstGeom>
-                        <a:ln>
-                          <a:tailEnd type="triangle"/>
-                        </a:ln>
-                      </wps:spPr>
-                      <wps:style>
-                        <a:lnRef idx="1">
-                          <a:schemeClr val="accent1"/>
-                        </a:lnRef>
-                        <a:fillRef idx="0">
-                          <a:schemeClr val="accent1"/>
-                        </a:fillRef>
-                        <a:effectRef idx="0">
-                          <a:schemeClr val="accent1"/>
-                        </a:effectRef>
-                        <a:fontRef idx="minor">
-                          <a:schemeClr val="tx1"/>
-                        </a:fontRef>
-                      </wps:style>
-                      <wps:bodyPr/>
-                    </wps:wsp>
-                  </a:graphicData>
-                </a:graphic>
-              </wp:anchor>
-            </w:drawing>
-          </mc:Choice>
-          <mc:Fallback>
-            <w:pict>
-              <v:shape w14:anchorId="25D8FD1C" id="Straight Arrow Connector 21" o:spid="_x0000_s1026" type="#_x0000_t32" style="position:absolute;margin-left:257.4pt;margin-top:57pt;width:0;height:46.2pt;z-index:251684864;visibility:visible;mso-wrap-style:square;mso-wrap-distance-left:9pt;mso-wrap-distance-top:0;mso-wrap-distance-right:9pt;mso-wrap-distance-bottom:0;mso-position-horizontal:absolute;mso-position-horizontal-relative:text;mso-position-vertical:absolute;mso-position-vertical-relative:text" o:gfxdata="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" strokecolor="#4472c4 [3204]" strokeweight=".5pt">
-                <v:stroke endarrow="block" joinstyle="miter"/>
-              </v:shape>
-            </w:pict>
-          </mc:Fallback>
-        </mc:AlternateContent>
-      </w:r>
-      <w:r>
-        <w:rPr>
-          <w:noProof/>
-          <w:sz w:val="24"/>
-          <w:szCs w:val="24"/>
-        </w:rPr>
-        <w:drawing>
-          <wp:anchor distT="0" distB="0" distL="114300" distR="114300" simplePos="0" relativeHeight="251662336" behindDoc="0" locked="0" layoutInCell="1" allowOverlap="1" wp14:anchorId="282B0981" wp14:editId="14EAAD09">
-            <wp:simplePos x="0" y="0"/>
-            <wp:positionH relativeFrom="column">
-              <wp:posOffset>175260</wp:posOffset>
-            </wp:positionH>
-            <wp:positionV relativeFrom="paragraph">
-              <wp:posOffset>1280795</wp:posOffset>
-            </wp:positionV>
-            <wp:extent cx="800100" cy="777240"/>
-            <wp:effectExtent l="0" t="0" r="0" b="3810"/>
-            <wp:wrapSquare wrapText="bothSides"/>
-            <wp:docPr id="3" name="Picture 3"/>
-            <wp:cNvGraphicFramePr>
-              <a:graphicFrameLocks xmlns:a="http://schemas.openxmlformats.org/drawingml/2006/main" noChangeAspect="1"/>
-            </wp:cNvGraphicFramePr>
-            <a:graphic xmlns:a="http://schemas.openxmlformats.org/drawingml/2006/main">
-              <a:graphicData uri="http://schemas.openxmlformats.org/drawingml/2006/picture">
-                <pic:pic xmlns:pic="http://schemas.openxmlformats.org/drawingml/2006/picture">
-                  <pic:nvPicPr>
-                    <pic:cNvPr id="0" name="Picture 1"/>
-                    <pic:cNvPicPr>
-                      <a:picLocks noChangeAspect="1" noChangeArrowheads="1"/>
-                    </pic:cNvPicPr>
-                  </pic:nvPicPr>
-                  <pic:blipFill>
-                    <a:blip r:embed="rId5" cstate="print">
-                      <a:extLst>
-                        <a:ext uri="{28A0092B-C50C-407E-A947-70E740481C1C}">
-                          <a14:useLocalDpi xmlns:a14="http://schemas.microsoft.com/office/drawing/2010/main" val="0"/>
-                        </a:ext>
-                      </a:extLst>
-                    </a:blip>
-                    <a:srcRect/>
-                    <a:stretch>
-                      <a:fillRect/>
-                    </a:stretch>
-                  </pic:blipFill>
-                  <pic:spPr bwMode="auto">
-                    <a:xfrm>
-                      <a:off x="0" y="0"/>
-                      <a:ext cx="800100" cy="777240"/>
-                    </a:xfrm>
-                    <a:prstGeom prst="rect">
-                      <a:avLst/>
-                    </a:prstGeom>
-                    <a:noFill/>
-                    <a:ln>
-                      <a:noFill/>
-                    </a:ln>
-                  </pic:spPr>
-                </pic:pic>
-              </a:graphicData>
-            </a:graphic>
-          </wp:anchor>
-        </w:drawing>
-      </w:r>
-      <w:r>
-        <w:rPr>
-          <w:noProof/>
-          <w:sz w:val="24"/>
-          <w:szCs w:val="24"/>
-        </w:rPr>
-        <mc:AlternateContent>
-          <mc:Choice Requires="wps">
-            <w:drawing>
-              <wp:anchor distT="0" distB="0" distL="114300" distR="114300" simplePos="0" relativeHeight="251683840" behindDoc="0" locked="0" layoutInCell="1" allowOverlap="1" wp14:anchorId="23AB484E" wp14:editId="1597A8DC">
-                <wp:simplePos x="0" y="0"/>
-                <wp:positionH relativeFrom="column">
-                  <wp:posOffset>563880</wp:posOffset>
-                </wp:positionH>
-                <wp:positionV relativeFrom="paragraph">
-                  <wp:posOffset>746760</wp:posOffset>
-                </wp:positionV>
-                <wp:extent cx="0" cy="579120"/>
-                <wp:effectExtent l="76200" t="0" r="57150" b="49530"/>
-                <wp:wrapNone/>
-                <wp:docPr id="19" name="Straight Arrow Connector 19"/>
-                <wp:cNvGraphicFramePr/>
-                <a:graphic xmlns:a="http://schemas.openxmlformats.org/drawingml/2006/main">
-                  <a:graphicData uri="http://schemas.microsoft.com/office/word/2010/wordprocessingShape">
-                    <wps:wsp>
-                      <wps:cNvCnPr/>
-                      <wps:spPr>
-                        <a:xfrm>
-                          <a:off x="0" y="0"/>
-                          <a:ext cx="0" cy="579120"/>
-                        </a:xfrm>
-                        <a:prstGeom prst="straightConnector1">
-                          <a:avLst/>
-                        </a:prstGeom>
-                        <a:ln>
-                          <a:tailEnd type="triangle"/>
-                        </a:ln>
-                      </wps:spPr>
-                      <wps:style>
-                        <a:lnRef idx="1">
-                          <a:schemeClr val="accent1"/>
-                        </a:lnRef>
-                        <a:fillRef idx="0">
-                          <a:schemeClr val="accent1"/>
-                        </a:fillRef>
-                        <a:effectRef idx="0">
-                          <a:schemeClr val="accent1"/>
-                        </a:effectRef>
-                        <a:fontRef idx="minor">
-                          <a:schemeClr val="tx1"/>
-                        </a:fontRef>
-                      </wps:style>
-                      <wps:bodyPr/>
-                    </wps:wsp>
-                  </a:graphicData>
-                </a:graphic>
-              </wp:anchor>
-            </w:drawing>
-          </mc:Choice>
-          <mc:Fallback>
-            <w:pict>
-              <v:shape w14:anchorId="741EB82B" id="Straight Arrow Connector 19" o:spid="_x0000_s1026" type="#_x0000_t32" style="position:absolute;margin-left:44.4pt;margin-top:58.8pt;width:0;height:45.6pt;z-index:251683840;visibility:visible;mso-wrap-style:square;mso-wrap-distance-left:9pt;mso-wrap-distance-top:0;mso-wrap-distance-right:9pt;mso-wrap-distance-bottom:0;mso-position-horizontal:absolute;mso-position-horizontal-relative:text;mso-position-vertical:absolute;mso-position-vertical-relative:text" o:gfxdata="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" strokecolor="#4472c4 [3204]" strokeweight=".5pt">
-                <v:stroke endarrow="block" joinstyle="miter"/>
-              </v:shape>
             </w:pict>
           </mc:Fallback>
         </mc:AlternateContent>

</xml_diff>